<commit_message>
updated paper and resolved phyton problem
</commit_message>
<xml_diff>
--- a/analysis/paper/paper.docx
+++ b/analysis/paper/paper.docx
@@ -984,7 +984,7 @@
         <w:t xml:space="preserve"> </w:t>
       </w:r>
       <w:r>
-        <w:t xml:space="preserve">Stanford University</w:t>
+        <w:t xml:space="preserve">Ecology and Evolution, Department of Biology, Stanford University, USA</w:t>
       </w:r>
     </w:p>
     <w:p>
@@ -1078,7 +1078,7 @@
       </w:r>
     </w:p>
     <w:bookmarkEnd w:id="21"/>
-    <w:bookmarkStart w:id="22" w:name="background"/>
+    <w:bookmarkStart w:id="23" w:name="methods"/>
     <w:p>
       <w:pPr>
         <w:pStyle w:val="Heading1"/>
@@ -1093,11 +1093,90 @@
         <w:tab/>
       </w:r>
       <w:r>
-        <w:t xml:space="preserve">Background</w:t>
+        <w:t xml:space="preserve">Methods</w:t>
+      </w:r>
+    </w:p>
+    <w:p>
+      <w:pPr>
+        <w:pStyle w:val="FirstParagraph"/>
+      </w:pPr>
+      <w:r>
+        <w:t xml:space="preserve">Long-term time-series data of the fish community were obtained by underwater direct visual census conducted approximately once every two weeks along the coast of the Maizuru Fishery Research Station of Kyoto University (Nagahama, Maizuru: 35° 28′ N, 135° 22′ E) from 1 January 2002 to 2 April 2014 (285 time points during approximately 12 years). This high-frequency census enables the detection of short-term interspecific interactions.</w:t>
+      </w:r>
+    </w:p>
+    <w:bookmarkStart w:id="22" w:name="reproducibility"/>
+    <w:p>
+      <w:pPr>
+        <w:pStyle w:val="Heading2"/>
+      </w:pPr>
+      <w:r>
+        <w:rPr>
+          <w:rStyle w:val="SectionNumber"/>
+        </w:rPr>
+        <w:t xml:space="preserve">2.1</w:t>
+      </w:r>
+      <w:r>
+        <w:tab/>
+      </w:r>
+      <w:r>
+        <w:t xml:space="preserve">Reproducibility</w:t>
+      </w:r>
+    </w:p>
+    <w:p>
+      <w:pPr>
+        <w:pStyle w:val="FirstParagraph"/>
+      </w:pPr>
+      <w:r>
+        <w:t xml:space="preserve">The data and code used in this analysis were packaged as a research compendium (R package</w:t>
+      </w:r>
+      <w:r>
+        <w:t xml:space="preserve"> </w:t>
+      </w:r>
+      <w:r>
+        <w:rPr>
+          <w:rStyle w:val="VerbatimChar"/>
+        </w:rPr>
+        <w:t xml:space="preserve">rrtools</w:t>
+      </w:r>
+      <w:r>
+        <w:t xml:space="preserve">)</w:t>
+      </w:r>
+      <w:r>
+        <w:t xml:space="preserve"> </w:t>
+      </w:r>
+      <w:r>
+        <w:t xml:space="preserve">(</w:t>
+      </w:r>
+      <w:r>
+        <w:rPr>
+          <w:bCs/>
+          <w:b/>
+        </w:rPr>
+        <w:t xml:space="preserve">marwickPackagingDataAnalytical2018?</w:t>
+      </w:r>
+      <w:r>
+        <w:t xml:space="preserve">;</w:t>
+      </w:r>
+      <w:r>
+        <w:t xml:space="preserve"> </w:t>
+      </w:r>
+      <w:r>
+        <w:rPr>
+          <w:bCs/>
+          <w:b/>
+        </w:rPr>
+        <w:t xml:space="preserve">rrtools2019?</w:t>
+      </w:r>
+      <w:r>
+        <w:t xml:space="preserve">)</w:t>
+      </w:r>
+      <w:r>
+        <w:t xml:space="preserve">. The research compendium was written as an R package so other researchers can read, run, and modify the methods described here.</w:t>
       </w:r>
     </w:p>
     <w:bookmarkEnd w:id="22"/>
-    <w:bookmarkStart w:id="23" w:name="methods"/>
+    <w:bookmarkEnd w:id="23"/>
+    <w:bookmarkStart w:id="26" w:name="results"/>
     <w:p>
       <w:pPr>
         <w:pStyle w:val="Heading1"/>
@@ -1112,43 +1191,322 @@
         <w:tab/>
       </w:r>
       <w:r>
-        <w:t xml:space="preserve">Methods</w:t>
+        <w:t xml:space="preserve">Results</w:t>
       </w:r>
     </w:p>
-    <w:bookmarkEnd w:id="23"/>
-    <w:bookmarkStart w:id="27" w:name="results"/>
+    <w:bookmarkStart w:id="25" w:name="extract-causality-and-interactions"/>
     <w:p>
       <w:pPr>
-        <w:pStyle w:val="Heading1"/>
+        <w:pStyle w:val="Heading2"/>
       </w:pPr>
       <w:r>
         <w:rPr>
           <w:rStyle w:val="SectionNumber"/>
         </w:rPr>
-        <w:t xml:space="preserve">4</w:t>
+        <w:t xml:space="preserve">3.1</w:t>
       </w:r>
       <w:r>
         <w:tab/>
       </w:r>
       <w:r>
-        <w:t xml:space="preserve">Results</w:t>
+        <w:t xml:space="preserve">Extract causality and interactions</w:t>
       </w:r>
     </w:p>
     <w:p>
       <w:pPr>
+        <w:pStyle w:val="SourceCode"/>
+      </w:pPr>
+      <w:r>
+        <w:rPr>
+          <w:rStyle w:val="VerbatimChar"/>
+        </w:rPr>
+        <w:t xml:space="preserve">#&gt; Process  1 / 29 completed: 4.17 sec</w:t>
+      </w:r>
+      <w:r>
+        <w:br/>
+      </w:r>
+      <w:r>
+        <w:rPr>
+          <w:rStyle w:val="VerbatimChar"/>
+        </w:rPr>
+        <w:t xml:space="preserve">#&gt; Process  2 / 29 completed: 0 sec</w:t>
+      </w:r>
+      <w:r>
+        <w:br/>
+      </w:r>
+      <w:r>
+        <w:rPr>
+          <w:rStyle w:val="VerbatimChar"/>
+        </w:rPr>
+        <w:t xml:space="preserve">#&gt; Process  3 / 29 completed: 3.522 sec</w:t>
+      </w:r>
+      <w:r>
+        <w:br/>
+      </w:r>
+      <w:r>
+        <w:rPr>
+          <w:rStyle w:val="VerbatimChar"/>
+        </w:rPr>
+        <w:t xml:space="preserve">#&gt; Process  4 / 29 completed: 0.715 sec</w:t>
+      </w:r>
+      <w:r>
+        <w:br/>
+      </w:r>
+      <w:r>
+        <w:rPr>
+          <w:rStyle w:val="VerbatimChar"/>
+        </w:rPr>
+        <w:t xml:space="preserve">#&gt; Process  5 / 29 completed: 1.102 sec</w:t>
+      </w:r>
+      <w:r>
+        <w:br/>
+      </w:r>
+      <w:r>
+        <w:rPr>
+          <w:rStyle w:val="VerbatimChar"/>
+        </w:rPr>
+        <w:t xml:space="preserve">#&gt; Process  6 / 29 completed: 0 sec</w:t>
+      </w:r>
+      <w:r>
+        <w:br/>
+      </w:r>
+      <w:r>
+        <w:rPr>
+          <w:rStyle w:val="VerbatimChar"/>
+        </w:rPr>
+        <w:t xml:space="preserve">#&gt; Process  7 / 29 completed: 3.973 sec</w:t>
+      </w:r>
+      <w:r>
+        <w:br/>
+      </w:r>
+      <w:r>
+        <w:rPr>
+          <w:rStyle w:val="VerbatimChar"/>
+        </w:rPr>
+        <w:t xml:space="preserve">#&gt; Process  8 / 29 completed: 0 sec</w:t>
+      </w:r>
+      <w:r>
+        <w:br/>
+      </w:r>
+      <w:r>
+        <w:rPr>
+          <w:rStyle w:val="VerbatimChar"/>
+        </w:rPr>
+        <w:t xml:space="preserve">#&gt; Process  9 / 29 completed: 0 sec</w:t>
+      </w:r>
+      <w:r>
+        <w:br/>
+      </w:r>
+      <w:r>
+        <w:rPr>
+          <w:rStyle w:val="VerbatimChar"/>
+        </w:rPr>
+        <w:t xml:space="preserve">#&gt; Process  10 / 29 completed: 3.911 sec</w:t>
+      </w:r>
+      <w:r>
+        <w:br/>
+      </w:r>
+      <w:r>
+        <w:rPr>
+          <w:rStyle w:val="VerbatimChar"/>
+        </w:rPr>
+        <w:t xml:space="preserve">#&gt; Process  11 / 29 completed: 1.03 sec</w:t>
+      </w:r>
+      <w:r>
+        <w:br/>
+      </w:r>
+      <w:r>
+        <w:rPr>
+          <w:rStyle w:val="VerbatimChar"/>
+        </w:rPr>
+        <w:t xml:space="preserve">#&gt; Process  12 / 29 completed: 0 sec</w:t>
+      </w:r>
+      <w:r>
+        <w:br/>
+      </w:r>
+      <w:r>
+        <w:rPr>
+          <w:rStyle w:val="VerbatimChar"/>
+        </w:rPr>
+        <w:t xml:space="preserve">#&gt; Process  13 / 29 completed: 0 sec</w:t>
+      </w:r>
+      <w:r>
+        <w:br/>
+      </w:r>
+      <w:r>
+        <w:rPr>
+          <w:rStyle w:val="VerbatimChar"/>
+        </w:rPr>
+        <w:t xml:space="preserve">#&gt; Process  14 / 29 completed: 1.9 sec</w:t>
+      </w:r>
+      <w:r>
+        <w:br/>
+      </w:r>
+      <w:r>
+        <w:rPr>
+          <w:rStyle w:val="VerbatimChar"/>
+        </w:rPr>
+        <w:t xml:space="preserve">#&gt; Process  15 / 29 completed: 0 sec</w:t>
+      </w:r>
+      <w:r>
+        <w:br/>
+      </w:r>
+      <w:r>
+        <w:rPr>
+          <w:rStyle w:val="VerbatimChar"/>
+        </w:rPr>
+        <w:t xml:space="preserve">#&gt; Process  16 / 29 completed: 0 sec</w:t>
+      </w:r>
+      <w:r>
+        <w:br/>
+      </w:r>
+      <w:r>
+        <w:rPr>
+          <w:rStyle w:val="VerbatimChar"/>
+        </w:rPr>
+        <w:t xml:space="preserve">#&gt; Process  17 / 29 completed: 0.699 sec</w:t>
+      </w:r>
+      <w:r>
+        <w:br/>
+      </w:r>
+      <w:r>
+        <w:rPr>
+          <w:rStyle w:val="VerbatimChar"/>
+        </w:rPr>
+        <w:t xml:space="preserve">#&gt; Process  18 / 29 completed: 3.975 sec</w:t>
+      </w:r>
+      <w:r>
+        <w:br/>
+      </w:r>
+      <w:r>
+        <w:rPr>
+          <w:rStyle w:val="VerbatimChar"/>
+        </w:rPr>
+        <w:t xml:space="preserve">#&gt; Process  19 / 29 completed: 0 sec</w:t>
+      </w:r>
+      <w:r>
+        <w:br/>
+      </w:r>
+      <w:r>
+        <w:rPr>
+          <w:rStyle w:val="VerbatimChar"/>
+        </w:rPr>
+        <w:t xml:space="preserve">#&gt; Process  20 / 29 completed: 0 sec</w:t>
+      </w:r>
+      <w:r>
+        <w:br/>
+      </w:r>
+      <w:r>
+        <w:rPr>
+          <w:rStyle w:val="VerbatimChar"/>
+        </w:rPr>
+        <w:t xml:space="preserve">#&gt; Process  21 / 29 completed: 0.95 sec</w:t>
+      </w:r>
+      <w:r>
+        <w:br/>
+      </w:r>
+      <w:r>
+        <w:rPr>
+          <w:rStyle w:val="VerbatimChar"/>
+        </w:rPr>
+        <w:t xml:space="preserve">#&gt; Process  22 / 29 completed: 0 sec</w:t>
+      </w:r>
+      <w:r>
+        <w:br/>
+      </w:r>
+      <w:r>
+        <w:rPr>
+          <w:rStyle w:val="VerbatimChar"/>
+        </w:rPr>
+        <w:t xml:space="preserve">#&gt; Process  23 / 29 completed: 2.222 sec</w:t>
+      </w:r>
+      <w:r>
+        <w:br/>
+      </w:r>
+      <w:r>
+        <w:rPr>
+          <w:rStyle w:val="VerbatimChar"/>
+        </w:rPr>
+        <w:t xml:space="preserve">#&gt; Process  24 / 29 completed: 0 sec</w:t>
+      </w:r>
+      <w:r>
+        <w:br/>
+      </w:r>
+      <w:r>
+        <w:rPr>
+          <w:rStyle w:val="VerbatimChar"/>
+        </w:rPr>
+        <w:t xml:space="preserve">#&gt; Process  25 / 29 completed: 1.852 sec</w:t>
+      </w:r>
+      <w:r>
+        <w:br/>
+      </w:r>
+      <w:r>
+        <w:rPr>
+          <w:rStyle w:val="VerbatimChar"/>
+        </w:rPr>
+        <w:t xml:space="preserve">#&gt; Process  26 / 29 completed: 0.755 sec</w:t>
+      </w:r>
+      <w:r>
+        <w:br/>
+      </w:r>
+      <w:r>
+        <w:rPr>
+          <w:rStyle w:val="VerbatimChar"/>
+        </w:rPr>
+        <w:t xml:space="preserve">#&gt; Process  27 / 29 completed: 0 sec</w:t>
+      </w:r>
+      <w:r>
+        <w:br/>
+      </w:r>
+      <w:r>
+        <w:rPr>
+          <w:rStyle w:val="VerbatimChar"/>
+        </w:rPr>
+        <w:t xml:space="preserve">#&gt; Process  28 / 29 completed: 3.879 sec</w:t>
+      </w:r>
+      <w:r>
+        <w:br/>
+      </w:r>
+      <w:r>
+        <w:rPr>
+          <w:rStyle w:val="VerbatimChar"/>
+        </w:rPr>
+        <w:t xml:space="preserve">#&gt; Process  29 / 29 completed: 0 sec</w:t>
+      </w:r>
+    </w:p>
+    <w:p>
+      <w:pPr>
+        <w:pStyle w:val="FirstParagraph"/>
+      </w:pPr>
+      <w:r>
+        <w:t xml:space="preserve">And here’s a cross-reference to figure</w:t>
+      </w:r>
+      <w:r>
+        <w:t xml:space="preserve"> </w:t>
+      </w:r>
+      <w:r>
+        <w:t xml:space="preserve">3.1</w:t>
+      </w:r>
+      <w:r>
+        <w:t xml:space="preserve">.</w:t>
+      </w:r>
+    </w:p>
+    <w:p>
+      <w:pPr>
         <w:pStyle w:val="CaptionedFigure"/>
       </w:pPr>
       <w:r>
         <w:drawing>
           <wp:inline>
-            <wp:extent cx="5943600" cy="4754880"/>
+            <wp:extent cx="5943600" cy="3962400"/>
             <wp:effectExtent b="0" l="0" r="0" t="0"/>
-            <wp:docPr descr="Figure 4.1: A plot of random numbers" title="" id="25" name="Picture"/>
+            <wp:docPr descr="Figure 3.1: Fix this caption later" title="" id="1" name="Picture"/>
             <a:graphic>
               <a:graphicData uri="http://schemas.openxmlformats.org/drawingml/2006/picture">
                 <pic:pic>
                   <pic:nvPicPr>
-                    <pic:cNvPr descr="../figures/demo-plot-1.png" id="26" name="Picture"/>
+                    <pic:cNvPr descr="/Users/serranoj/Desktop/Important%20Disc%20D%20Mac/Stanford%20University/Courses/Software%20course/ushio2018/analysis/figures/image.png" id="0" name="Picture"/>
                     <pic:cNvPicPr>
                       <a:picLocks noChangeArrowheads="1" noChangeAspect="1"/>
                     </pic:cNvPicPr>
@@ -1162,7 +1520,7 @@
                   <pic:spPr bwMode="auto">
                     <a:xfrm>
                       <a:off x="0" y="0"/>
-                      <a:ext cx="5943600" cy="4754880"/>
+                      <a:ext cx="5943600" cy="3962400"/>
                     </a:xfrm>
                     <a:prstGeom prst="rect">
                       <a:avLst/>
@@ -1186,7 +1544,7 @@
         <w:pStyle w:val="ImageCaption"/>
       </w:pPr>
       <w:r>
-        <w:t xml:space="preserve">Figure 4.1: A plot of random numbers</w:t>
+        <w:t xml:space="preserve">Figure 3.1: Fix this caption later</w:t>
       </w:r>
     </w:p>
     <w:p>
@@ -1200,7 +1558,7 @@
         <w:t xml:space="preserve"> </w:t>
       </w:r>
       <w:r>
-        <w:t xml:space="preserve">4.1</w:t>
+        <w:t xml:space="preserve">??</w:t>
       </w:r>
       <w:r>
         <w:t xml:space="preserve"> </w:t>
@@ -1217,8 +1575,28 @@
         <w:t xml:space="preserve">Here is an example of inline code 3.14 in the middle of a sentence.</w:t>
       </w:r>
     </w:p>
+    <w:bookmarkEnd w:id="25"/>
+    <w:bookmarkEnd w:id="26"/>
+    <w:bookmarkStart w:id="27" w:name="discussion"/>
+    <w:p>
+      <w:pPr>
+        <w:pStyle w:val="Heading1"/>
+      </w:pPr>
+      <w:r>
+        <w:rPr>
+          <w:rStyle w:val="SectionNumber"/>
+        </w:rPr>
+        <w:t xml:space="preserve">4</w:t>
+      </w:r>
+      <w:r>
+        <w:tab/>
+      </w:r>
+      <w:r>
+        <w:t xml:space="preserve">Discussion</w:t>
+      </w:r>
+    </w:p>
     <w:bookmarkEnd w:id="27"/>
-    <w:bookmarkStart w:id="28" w:name="discussion"/>
+    <w:bookmarkStart w:id="28" w:name="conclusion"/>
     <w:p>
       <w:pPr>
         <w:pStyle w:val="Heading1"/>
@@ -1233,11 +1611,11 @@
         <w:tab/>
       </w:r>
       <w:r>
-        <w:t xml:space="preserve">Discussion</w:t>
+        <w:t xml:space="preserve">Conclusion</w:t>
       </w:r>
     </w:p>
     <w:bookmarkEnd w:id="28"/>
-    <w:bookmarkStart w:id="29" w:name="conclusion"/>
+    <w:bookmarkStart w:id="29" w:name="acknowledgements"/>
     <w:p>
       <w:pPr>
         <w:pStyle w:val="Heading1"/>
@@ -1252,11 +1630,16 @@
         <w:tab/>
       </w:r>
       <w:r>
-        <w:t xml:space="preserve">Conclusion</w:t>
+        <w:t xml:space="preserve">Acknowledgements</w:t>
+      </w:r>
+    </w:p>
+    <w:p>
+      <w:r>
+        <w:br w:type="page"/>
       </w:r>
     </w:p>
     <w:bookmarkEnd w:id="29"/>
-    <w:bookmarkStart w:id="30" w:name="acknowledgements"/>
+    <w:bookmarkStart w:id="34" w:name="references"/>
     <w:p>
       <w:pPr>
         <w:pStyle w:val="Heading1"/>
@@ -1271,36 +1654,12 @@
         <w:tab/>
       </w:r>
       <w:r>
-        <w:t xml:space="preserve">Acknowledgements</w:t>
+        <w:t xml:space="preserve">References</w:t>
       </w:r>
     </w:p>
+    <w:bookmarkStart w:id="32" w:name="refs"/>
+    <w:bookmarkStart w:id="31" w:name="ref-Marwick2017"/>
     <w:p>
-      <w:r>
-        <w:br w:type="page"/>
-      </w:r>
-    </w:p>
-    <w:bookmarkEnd w:id="30"/>
-    <w:bookmarkStart w:id="35" w:name="references"/>
-    <w:p>
-      <w:pPr>
-        <w:pStyle w:val="Heading1"/>
-      </w:pPr>
-      <w:r>
-        <w:rPr>
-          <w:rStyle w:val="SectionNumber"/>
-        </w:rPr>
-        <w:t xml:space="preserve">8</w:t>
-      </w:r>
-      <w:r>
-        <w:tab/>
-      </w:r>
-      <w:r>
-        <w:t xml:space="preserve">References</w:t>
-      </w:r>
-    </w:p>
-    <w:bookmarkStart w:id="33" w:name="refs"/>
-    <w:bookmarkStart w:id="32" w:name="ref-Marwick2017"/>
-    <w:p>
       <w:pPr>
         <w:pStyle w:val="Bibliography"/>
       </w:pPr>
@@ -1310,7 +1669,7 @@
       <w:r>
         <w:t xml:space="preserve"> </w:t>
       </w:r>
-      <w:hyperlink r:id="rId31">
+      <w:hyperlink r:id="rId30">
         <w:r>
           <w:rPr>
             <w:rStyle w:val="Hyperlink"/>
@@ -1319,14 +1678,14 @@
         </w:r>
       </w:hyperlink>
     </w:p>
+    <w:bookmarkEnd w:id="31"/>
     <w:bookmarkEnd w:id="32"/>
-    <w:bookmarkEnd w:id="33"/>
     <w:p>
       <w:r>
         <w:br w:type="page"/>
       </w:r>
     </w:p>
-    <w:bookmarkStart w:id="34" w:name="colophon"/>
+    <w:bookmarkStart w:id="33" w:name="colophon"/>
     <w:p>
       <w:pPr>
         <w:pStyle w:val="Heading3"/>
@@ -1335,7 +1694,7 @@
         <w:rPr>
           <w:rStyle w:val="SectionNumber"/>
         </w:rPr>
-        <w:t xml:space="preserve">8.0.1</w:t>
+        <w:t xml:space="preserve">7.0.1</w:t>
       </w:r>
       <w:r>
         <w:tab/>
@@ -1349,7 +1708,7 @@
         <w:pStyle w:val="FirstParagraph"/>
       </w:pPr>
       <w:r>
-        <w:t xml:space="preserve">This report was generated on 2021-12-09 10:12:21 using the following computational environment and dependencies:</w:t>
+        <w:t xml:space="preserve">This report was generated on 2021-12-09 16:52:43 using the following computational environment and dependencies:</w:t>
       </w:r>
     </w:p>
     <w:p>
@@ -1360,16 +1719,16 @@
         <w:rPr>
           <w:rStyle w:val="VerbatimChar"/>
         </w:rPr>
-        <w:t xml:space="preserve">#&gt; ─ Session info  🎾  🔃  🇪🇨   ─────────────────────────────────────────────────</w:t>
-      </w:r>
-      <w:r>
-        <w:br/>
-      </w:r>
-      <w:r>
-        <w:rPr>
-          <w:rStyle w:val="VerbatimChar"/>
-        </w:rPr>
-        <w:t xml:space="preserve">#&gt;  hash: tennis, clockwise vertical arrows, flag: Ecuador</w:t>
+        <w:t xml:space="preserve">#&gt; ─ Session info  🇱🇨  👨🏾‍🌾  🚲   ─────────────────────────────────────────────────</w:t>
+      </w:r>
+      <w:r>
+        <w:br/>
+      </w:r>
+      <w:r>
+        <w:rPr>
+          <w:rStyle w:val="VerbatimChar"/>
+        </w:rPr>
+        <w:t xml:space="preserve">#&gt;  hash: flag: St. Lucia, man farmer: medium-dark skin tone, bicycle</w:t>
       </w:r>
       <w:r>
         <w:br/>
@@ -1396,16 +1755,16 @@
         <w:rPr>
           <w:rStyle w:val="VerbatimChar"/>
         </w:rPr>
-        <w:t xml:space="preserve">#&gt;  version  R version 4.0.3 (2020-10-10)</w:t>
-      </w:r>
-      <w:r>
-        <w:br/>
-      </w:r>
-      <w:r>
-        <w:rPr>
-          <w:rStyle w:val="VerbatimChar"/>
-        </w:rPr>
-        <w:t xml:space="preserve">#&gt;  os       macOS Catalina 10.15.7</w:t>
+        <w:t xml:space="preserve">#&gt;  version  R version 4.1.1 (2021-08-10)</w:t>
+      </w:r>
+      <w:r>
+        <w:br/>
+      </w:r>
+      <w:r>
+        <w:rPr>
+          <w:rStyle w:val="VerbatimChar"/>
+        </w:rPr>
+        <w:t xml:space="preserve">#&gt;  os       macOS Big Sur 10.16</w:t>
       </w:r>
       <w:r>
         <w:br/>
@@ -1477,7 +1836,7 @@
         <w:rPr>
           <w:rStyle w:val="VerbatimChar"/>
         </w:rPr>
-        <w:t xml:space="preserve">#&gt;  pandoc   2.16.2 @ /usr/local/bin/ (via rmarkdown)</w:t>
+        <w:t xml:space="preserve">#&gt;  pandoc   2.14.0.3 @ /Applications/RStudio.app/Contents/MacOS/pandoc/ (via rmarkdown)</w:t>
       </w:r>
       <w:r>
         <w:br/>
@@ -1504,358 +1863,871 @@
         <w:rPr>
           <w:rStyle w:val="VerbatimChar"/>
         </w:rPr>
-        <w:t xml:space="preserve">#&gt;  package     * version date (UTC) lib source</w:t>
-      </w:r>
-      <w:r>
-        <w:br/>
-      </w:r>
-      <w:r>
-        <w:rPr>
-          <w:rStyle w:val="VerbatimChar"/>
-        </w:rPr>
-        <w:t xml:space="preserve">#&gt;  bookdown      0.24    2021-09-02 [1] CRAN (R 4.0.2)</w:t>
-      </w:r>
-      <w:r>
-        <w:br/>
-      </w:r>
-      <w:r>
-        <w:rPr>
-          <w:rStyle w:val="VerbatimChar"/>
-        </w:rPr>
-        <w:t xml:space="preserve">#&gt;  cachem        1.0.6   2021-08-19 [1] CRAN (R 4.0.2)</w:t>
-      </w:r>
-      <w:r>
-        <w:br/>
-      </w:r>
-      <w:r>
-        <w:rPr>
-          <w:rStyle w:val="VerbatimChar"/>
-        </w:rPr>
-        <w:t xml:space="preserve">#&gt;  callr         3.7.0   2021-04-20 [1] CRAN (R 4.0.2)</w:t>
-      </w:r>
-      <w:r>
-        <w:br/>
-      </w:r>
-      <w:r>
-        <w:rPr>
-          <w:rStyle w:val="VerbatimChar"/>
-        </w:rPr>
-        <w:t xml:space="preserve">#&gt;  cli           3.1.0   2021-10-27 [1] CRAN (R 4.0.2)</w:t>
-      </w:r>
-      <w:r>
-        <w:br/>
-      </w:r>
-      <w:r>
-        <w:rPr>
-          <w:rStyle w:val="VerbatimChar"/>
-        </w:rPr>
-        <w:t xml:space="preserve">#&gt;  crayon        1.4.2   2021-10-29 [1] CRAN (R 4.0.2)</w:t>
-      </w:r>
-      <w:r>
-        <w:br/>
-      </w:r>
-      <w:r>
-        <w:rPr>
-          <w:rStyle w:val="VerbatimChar"/>
-        </w:rPr>
-        <w:t xml:space="preserve">#&gt;  desc          1.4.0   2021-09-28 [1] CRAN (R 4.0.2)</w:t>
-      </w:r>
-      <w:r>
-        <w:br/>
-      </w:r>
-      <w:r>
-        <w:rPr>
-          <w:rStyle w:val="VerbatimChar"/>
-        </w:rPr>
-        <w:t xml:space="preserve">#&gt;  devtools      2.4.2   2021-06-07 [1] CRAN (R 4.0.2)</w:t>
-      </w:r>
-      <w:r>
-        <w:br/>
-      </w:r>
-      <w:r>
-        <w:rPr>
-          <w:rStyle w:val="VerbatimChar"/>
-        </w:rPr>
-        <w:t xml:space="preserve">#&gt;  digest        0.6.29  2021-12-01 [1] CRAN (R 4.0.2)</w:t>
-      </w:r>
-      <w:r>
-        <w:br/>
-      </w:r>
-      <w:r>
-        <w:rPr>
-          <w:rStyle w:val="VerbatimChar"/>
-        </w:rPr>
-        <w:t xml:space="preserve">#&gt;  ellipsis      0.3.2   2021-04-29 [1] CRAN (R 4.0.2)</w:t>
-      </w:r>
-      <w:r>
-        <w:br/>
-      </w:r>
-      <w:r>
-        <w:rPr>
-          <w:rStyle w:val="VerbatimChar"/>
-        </w:rPr>
-        <w:t xml:space="preserve">#&gt;  evaluate      0.14    2019-05-28 [1] CRAN (R 4.0.1)</w:t>
-      </w:r>
-      <w:r>
-        <w:br/>
-      </w:r>
-      <w:r>
-        <w:rPr>
-          <w:rStyle w:val="VerbatimChar"/>
-        </w:rPr>
-        <w:t xml:space="preserve">#&gt;  fastmap       1.1.0   2021-01-25 [1] CRAN (R 4.0.2)</w:t>
-      </w:r>
-      <w:r>
-        <w:br/>
-      </w:r>
-      <w:r>
-        <w:rPr>
-          <w:rStyle w:val="VerbatimChar"/>
-        </w:rPr>
-        <w:t xml:space="preserve">#&gt;  fs            1.5.0   2020-07-31 [1] CRAN (R 4.0.2)</w:t>
-      </w:r>
-      <w:r>
-        <w:br/>
-      </w:r>
-      <w:r>
-        <w:rPr>
-          <w:rStyle w:val="VerbatimChar"/>
-        </w:rPr>
-        <w:t xml:space="preserve">#&gt;  glue          1.5.0   2021-11-07 [1] CRAN (R 4.0.2)</w:t>
-      </w:r>
-      <w:r>
-        <w:br/>
-      </w:r>
-      <w:r>
-        <w:rPr>
-          <w:rStyle w:val="VerbatimChar"/>
-        </w:rPr>
-        <w:t xml:space="preserve">#&gt;  highr         0.9     2021-04-16 [1] CRAN (R 4.0.2)</w:t>
-      </w:r>
-      <w:r>
-        <w:br/>
-      </w:r>
-      <w:r>
-        <w:rPr>
-          <w:rStyle w:val="VerbatimChar"/>
-        </w:rPr>
-        <w:t xml:space="preserve">#&gt;  htmltools     0.5.2   2021-08-25 [1] CRAN (R 4.0.2)</w:t>
-      </w:r>
-      <w:r>
-        <w:br/>
-      </w:r>
-      <w:r>
-        <w:rPr>
-          <w:rStyle w:val="VerbatimChar"/>
-        </w:rPr>
-        <w:t xml:space="preserve">#&gt;  knitr         1.36    2021-09-29 [1] CRAN (R 4.0.2)</w:t>
-      </w:r>
-      <w:r>
-        <w:br/>
-      </w:r>
-      <w:r>
-        <w:rPr>
-          <w:rStyle w:val="VerbatimChar"/>
-        </w:rPr>
-        <w:t xml:space="preserve">#&gt;  lifecycle     1.0.1   2021-09-24 [1] CRAN (R 4.0.2)</w:t>
-      </w:r>
-      <w:r>
-        <w:br/>
-      </w:r>
-      <w:r>
-        <w:rPr>
-          <w:rStyle w:val="VerbatimChar"/>
-        </w:rPr>
-        <w:t xml:space="preserve">#&gt;  magrittr      2.0.1   2020-11-17 [1] CRAN (R 4.0.2)</w:t>
-      </w:r>
-      <w:r>
-        <w:br/>
-      </w:r>
-      <w:r>
-        <w:rPr>
-          <w:rStyle w:val="VerbatimChar"/>
-        </w:rPr>
-        <w:t xml:space="preserve">#&gt;  memoise       2.0.1   2021-11-26 [1] CRAN (R 4.0.2)</w:t>
-      </w:r>
-      <w:r>
-        <w:br/>
-      </w:r>
-      <w:r>
-        <w:rPr>
-          <w:rStyle w:val="VerbatimChar"/>
-        </w:rPr>
-        <w:t xml:space="preserve">#&gt;  pkgbuild      1.2.0   2020-12-15 [1] CRAN (R 4.0.2)</w:t>
-      </w:r>
-      <w:r>
-        <w:br/>
-      </w:r>
-      <w:r>
-        <w:rPr>
-          <w:rStyle w:val="VerbatimChar"/>
-        </w:rPr>
-        <w:t xml:space="preserve">#&gt;  pkgload       1.2.3   2021-10-13 [1] CRAN (R 4.0.2)</w:t>
-      </w:r>
-      <w:r>
-        <w:br/>
-      </w:r>
-      <w:r>
-        <w:rPr>
-          <w:rStyle w:val="VerbatimChar"/>
-        </w:rPr>
-        <w:t xml:space="preserve">#&gt;  prettyunits   1.1.1   2020-01-24 [1] CRAN (R 4.0.2)</w:t>
-      </w:r>
-      <w:r>
-        <w:br/>
-      </w:r>
-      <w:r>
-        <w:rPr>
-          <w:rStyle w:val="VerbatimChar"/>
-        </w:rPr>
-        <w:t xml:space="preserve">#&gt;  processx      3.5.2   2021-04-30 [1] CRAN (R 4.0.2)</w:t>
-      </w:r>
-      <w:r>
-        <w:br/>
-      </w:r>
-      <w:r>
-        <w:rPr>
-          <w:rStyle w:val="VerbatimChar"/>
-        </w:rPr>
-        <w:t xml:space="preserve">#&gt;  ps            1.6.0   2021-02-28 [1] CRAN (R 4.0.2)</w:t>
-      </w:r>
-      <w:r>
-        <w:br/>
-      </w:r>
-      <w:r>
-        <w:rPr>
-          <w:rStyle w:val="VerbatimChar"/>
-        </w:rPr>
-        <w:t xml:space="preserve">#&gt;  purrr         0.3.4   2020-04-17 [1] CRAN (R 4.0.2)</w:t>
-      </w:r>
-      <w:r>
-        <w:br/>
-      </w:r>
-      <w:r>
-        <w:rPr>
-          <w:rStyle w:val="VerbatimChar"/>
-        </w:rPr>
-        <w:t xml:space="preserve">#&gt;  R6            2.5.1   2021-08-19 [1] CRAN (R 4.0.2)</w:t>
-      </w:r>
-      <w:r>
-        <w:br/>
-      </w:r>
-      <w:r>
-        <w:rPr>
-          <w:rStyle w:val="VerbatimChar"/>
-        </w:rPr>
-        <w:t xml:space="preserve">#&gt;  remotes       2.4.1   2021-09-29 [1] CRAN (R 4.0.2)</w:t>
-      </w:r>
-      <w:r>
-        <w:br/>
-      </w:r>
-      <w:r>
-        <w:rPr>
-          <w:rStyle w:val="VerbatimChar"/>
-        </w:rPr>
-        <w:t xml:space="preserve">#&gt;  rlang         0.4.12  2021-10-18 [1] CRAN (R 4.0.2)</w:t>
-      </w:r>
-      <w:r>
-        <w:br/>
-      </w:r>
-      <w:r>
-        <w:rPr>
-          <w:rStyle w:val="VerbatimChar"/>
-        </w:rPr>
-        <w:t xml:space="preserve">#&gt;  rmarkdown     2.11    2021-09-14 [1] CRAN (R 4.0.2)</w:t>
-      </w:r>
-      <w:r>
-        <w:br/>
-      </w:r>
-      <w:r>
-        <w:rPr>
-          <w:rStyle w:val="VerbatimChar"/>
-        </w:rPr>
-        <w:t xml:space="preserve">#&gt;  rprojroot     2.0.2   2020-11-15 [1] CRAN (R 4.0.2)</w:t>
-      </w:r>
-      <w:r>
-        <w:br/>
-      </w:r>
-      <w:r>
-        <w:rPr>
-          <w:rStyle w:val="VerbatimChar"/>
-        </w:rPr>
-        <w:t xml:space="preserve">#&gt;  rstudioapi    0.13    2020-11-12 [1] CRAN (R 4.0.2)</w:t>
-      </w:r>
-      <w:r>
-        <w:br/>
-      </w:r>
-      <w:r>
-        <w:rPr>
-          <w:rStyle w:val="VerbatimChar"/>
-        </w:rPr>
-        <w:t xml:space="preserve">#&gt;  sessioninfo   1.2.1   2021-11-02 [1] CRAN (R 4.0.2)</w:t>
-      </w:r>
-      <w:r>
-        <w:br/>
-      </w:r>
-      <w:r>
-        <w:rPr>
-          <w:rStyle w:val="VerbatimChar"/>
-        </w:rPr>
-        <w:t xml:space="preserve">#&gt;  stringi       1.7.6   2021-11-29 [1] CRAN (R 4.0.3)</w:t>
-      </w:r>
-      <w:r>
-        <w:br/>
-      </w:r>
-      <w:r>
-        <w:rPr>
-          <w:rStyle w:val="VerbatimChar"/>
-        </w:rPr>
-        <w:t xml:space="preserve">#&gt;  stringr       1.4.0   2019-02-10 [1] CRAN (R 4.0.2)</w:t>
-      </w:r>
-      <w:r>
-        <w:br/>
-      </w:r>
-      <w:r>
-        <w:rPr>
-          <w:rStyle w:val="VerbatimChar"/>
-        </w:rPr>
-        <w:t xml:space="preserve">#&gt;  testthat      3.1.0   2021-10-04 [1] CRAN (R 4.0.2)</w:t>
-      </w:r>
-      <w:r>
-        <w:br/>
-      </w:r>
-      <w:r>
-        <w:rPr>
-          <w:rStyle w:val="VerbatimChar"/>
-        </w:rPr>
-        <w:t xml:space="preserve">#&gt;  usethis       2.1.3   2021-10-27 [1] CRAN (R 4.0.2)</w:t>
-      </w:r>
-      <w:r>
-        <w:br/>
-      </w:r>
-      <w:r>
-        <w:rPr>
-          <w:rStyle w:val="VerbatimChar"/>
-        </w:rPr>
-        <w:t xml:space="preserve">#&gt;  withr         2.4.2   2021-04-18 [1] CRAN (R 4.0.3)</w:t>
-      </w:r>
-      <w:r>
-        <w:br/>
-      </w:r>
-      <w:r>
-        <w:rPr>
-          <w:rStyle w:val="VerbatimChar"/>
-        </w:rPr>
-        <w:t xml:space="preserve">#&gt;  xfun          0.28    2021-11-04 [1] CRAN (R 4.0.2)</w:t>
-      </w:r>
-      <w:r>
-        <w:br/>
-      </w:r>
-      <w:r>
-        <w:rPr>
-          <w:rStyle w:val="VerbatimChar"/>
-        </w:rPr>
-        <w:t xml:space="preserve">#&gt;  yaml          2.2.1   2020-02-01 [1] CRAN (R 4.0.2)</w:t>
+        <w:t xml:space="preserve">#&gt;  package     * version    date (UTC) lib source</w:t>
+      </w:r>
+      <w:r>
+        <w:br/>
+      </w:r>
+      <w:r>
+        <w:rPr>
+          <w:rStyle w:val="VerbatimChar"/>
+        </w:rPr>
+        <w:t xml:space="preserve">#&gt;  assertthat  * 0.2.1      2019-03-21 [1] CRAN (R 4.1.0)</w:t>
+      </w:r>
+      <w:r>
+        <w:br/>
+      </w:r>
+      <w:r>
+        <w:rPr>
+          <w:rStyle w:val="VerbatimChar"/>
+        </w:rPr>
+        <w:t xml:space="preserve">#&gt;  backports   * 1.3.0      2021-10-27 [1] CRAN (R 4.1.0)</w:t>
+      </w:r>
+      <w:r>
+        <w:br/>
+      </w:r>
+      <w:r>
+        <w:rPr>
+          <w:rStyle w:val="VerbatimChar"/>
+        </w:rPr>
+        <w:t xml:space="preserve">#&gt;  bookdown    * 0.24       2021-09-02 [1] CRAN (R 4.1.0)</w:t>
+      </w:r>
+      <w:r>
+        <w:br/>
+      </w:r>
+      <w:r>
+        <w:rPr>
+          <w:rStyle w:val="VerbatimChar"/>
+        </w:rPr>
+        <w:t xml:space="preserve">#&gt;  broom       * 0.7.10     2021-10-31 [1] CRAN (R 4.1.0)</w:t>
+      </w:r>
+      <w:r>
+        <w:br/>
+      </w:r>
+      <w:r>
+        <w:rPr>
+          <w:rStyle w:val="VerbatimChar"/>
+        </w:rPr>
+        <w:t xml:space="preserve">#&gt;  cachem        1.0.6      2021-08-19 [1] CRAN (R 4.1.0)</w:t>
+      </w:r>
+      <w:r>
+        <w:br/>
+      </w:r>
+      <w:r>
+        <w:rPr>
+          <w:rStyle w:val="VerbatimChar"/>
+        </w:rPr>
+        <w:t xml:space="preserve">#&gt;  callr         3.7.0      2021-04-20 [1] CRAN (R 4.1.0)</w:t>
+      </w:r>
+      <w:r>
+        <w:br/>
+      </w:r>
+      <w:r>
+        <w:rPr>
+          <w:rStyle w:val="VerbatimChar"/>
+        </w:rPr>
+        <w:t xml:space="preserve">#&gt;  cellranger  * 1.1.0      2016-07-27 [1] CRAN (R 4.1.0)</w:t>
+      </w:r>
+      <w:r>
+        <w:br/>
+      </w:r>
+      <w:r>
+        <w:rPr>
+          <w:rStyle w:val="VerbatimChar"/>
+        </w:rPr>
+        <w:t xml:space="preserve">#&gt;  cli         * 3.1.0      2021-10-27 [1] CRAN (R 4.1.0)</w:t>
+      </w:r>
+      <w:r>
+        <w:br/>
+      </w:r>
+      <w:r>
+        <w:rPr>
+          <w:rStyle w:val="VerbatimChar"/>
+        </w:rPr>
+        <w:t xml:space="preserve">#&gt;  codetools   * 0.2-18     2020-11-04 [1] CRAN (R 4.1.1)</w:t>
+      </w:r>
+      <w:r>
+        <w:br/>
+      </w:r>
+      <w:r>
+        <w:rPr>
+          <w:rStyle w:val="VerbatimChar"/>
+        </w:rPr>
+        <w:t xml:space="preserve">#&gt;  colorspace  * 2.0-2      2021-06-24 [1] CRAN (R 4.1.0)</w:t>
+      </w:r>
+      <w:r>
+        <w:br/>
+      </w:r>
+      <w:r>
+        <w:rPr>
+          <w:rStyle w:val="VerbatimChar"/>
+        </w:rPr>
+        <w:t xml:space="preserve">#&gt;  crayon      * 1.4.2      2021-10-29 [1] CRAN (R 4.1.0)</w:t>
+      </w:r>
+      <w:r>
+        <w:br/>
+      </w:r>
+      <w:r>
+        <w:rPr>
+          <w:rStyle w:val="VerbatimChar"/>
+        </w:rPr>
+        <w:t xml:space="preserve">#&gt;  crosstalk     1.2.0      2021-11-04 [1] CRAN (R 4.1.0)</w:t>
+      </w:r>
+      <w:r>
+        <w:br/>
+      </w:r>
+      <w:r>
+        <w:rPr>
+          <w:rStyle w:val="VerbatimChar"/>
+        </w:rPr>
+        <w:t xml:space="preserve">#&gt;  data.table  * 1.14.2     2021-09-27 [1] CRAN (R 4.1.0)</w:t>
+      </w:r>
+      <w:r>
+        <w:br/>
+      </w:r>
+      <w:r>
+        <w:rPr>
+          <w:rStyle w:val="VerbatimChar"/>
+        </w:rPr>
+        <w:t xml:space="preserve">#&gt;  DBI         * 1.1.1      2021-01-15 [1] CRAN (R 4.1.0)</w:t>
+      </w:r>
+      <w:r>
+        <w:br/>
+      </w:r>
+      <w:r>
+        <w:rPr>
+          <w:rStyle w:val="VerbatimChar"/>
+        </w:rPr>
+        <w:t xml:space="preserve">#&gt;  dbplyr      * 2.1.1      2021-04-06 [1] CRAN (R 4.1.0)</w:t>
+      </w:r>
+      <w:r>
+        <w:br/>
+      </w:r>
+      <w:r>
+        <w:rPr>
+          <w:rStyle w:val="VerbatimChar"/>
+        </w:rPr>
+        <w:t xml:space="preserve">#&gt;  desc          1.4.0      2021-09-28 [1] CRAN (R 4.1.0)</w:t>
+      </w:r>
+      <w:r>
+        <w:br/>
+      </w:r>
+      <w:r>
+        <w:rPr>
+          <w:rStyle w:val="VerbatimChar"/>
+        </w:rPr>
+        <w:t xml:space="preserve">#&gt;  devtools      2.4.2      2021-06-07 [1] CRAN (R 4.1.0)</w:t>
+      </w:r>
+      <w:r>
+        <w:br/>
+      </w:r>
+      <w:r>
+        <w:rPr>
+          <w:rStyle w:val="VerbatimChar"/>
+        </w:rPr>
+        <w:t xml:space="preserve">#&gt;  digest      * 0.6.29     2021-12-01 [1] CRAN (R 4.1.0)</w:t>
+      </w:r>
+      <w:r>
+        <w:br/>
+      </w:r>
+      <w:r>
+        <w:rPr>
+          <w:rStyle w:val="VerbatimChar"/>
+        </w:rPr>
+        <w:t xml:space="preserve">#&gt;  doParallel  * 1.0.16     2020-10-16 [1] CRAN (R 4.1.0)</w:t>
+      </w:r>
+      <w:r>
+        <w:br/>
+      </w:r>
+      <w:r>
+        <w:rPr>
+          <w:rStyle w:val="VerbatimChar"/>
+        </w:rPr>
+        <w:t xml:space="preserve">#&gt;  doRNG       * 1.8.2      2020-01-27 [1] CRAN (R 4.1.0)</w:t>
+      </w:r>
+      <w:r>
+        <w:br/>
+      </w:r>
+      <w:r>
+        <w:rPr>
+          <w:rStyle w:val="VerbatimChar"/>
+        </w:rPr>
+        <w:t xml:space="preserve">#&gt;  dplyr       * 1.0.7      2021-06-18 [1] CRAN (R 4.1.0)</w:t>
+      </w:r>
+      <w:r>
+        <w:br/>
+      </w:r>
+      <w:r>
+        <w:rPr>
+          <w:rStyle w:val="VerbatimChar"/>
+        </w:rPr>
+        <w:t xml:space="preserve">#&gt;  ellipsis    * 0.3.2      2021-04-29 [1] CRAN (R 4.1.0)</w:t>
+      </w:r>
+      <w:r>
+        <w:br/>
+      </w:r>
+      <w:r>
+        <w:rPr>
+          <w:rStyle w:val="VerbatimChar"/>
+        </w:rPr>
+        <w:t xml:space="preserve">#&gt;  evaluate    * 0.14       2019-05-28 [1] CRAN (R 4.1.0)</w:t>
+      </w:r>
+      <w:r>
+        <w:br/>
+      </w:r>
+      <w:r>
+        <w:rPr>
+          <w:rStyle w:val="VerbatimChar"/>
+        </w:rPr>
+        <w:t xml:space="preserve">#&gt;  fansi       * 0.5.0      2021-05-25 [1] CRAN (R 4.1.0)</w:t>
+      </w:r>
+      <w:r>
+        <w:br/>
+      </w:r>
+      <w:r>
+        <w:rPr>
+          <w:rStyle w:val="VerbatimChar"/>
+        </w:rPr>
+        <w:t xml:space="preserve">#&gt;  farver        2.1.0      2021-02-28 [1] CRAN (R 4.1.0)</w:t>
+      </w:r>
+      <w:r>
+        <w:br/>
+      </w:r>
+      <w:r>
+        <w:rPr>
+          <w:rStyle w:val="VerbatimChar"/>
+        </w:rPr>
+        <w:t xml:space="preserve">#&gt;  fastmap     * 1.1.0      2021-01-25 [1] CRAN (R 4.1.0)</w:t>
+      </w:r>
+      <w:r>
+        <w:br/>
+      </w:r>
+      <w:r>
+        <w:rPr>
+          <w:rStyle w:val="VerbatimChar"/>
+        </w:rPr>
+        <w:t xml:space="preserve">#&gt;  forcats     * 0.5.1      2021-01-27 [1] CRAN (R 4.1.0)</w:t>
+      </w:r>
+      <w:r>
+        <w:br/>
+      </w:r>
+      <w:r>
+        <w:rPr>
+          <w:rStyle w:val="VerbatimChar"/>
+        </w:rPr>
+        <w:t xml:space="preserve">#&gt;  foreach     * 1.5.1      2020-10-15 [1] CRAN (R 4.1.0)</w:t>
+      </w:r>
+      <w:r>
+        <w:br/>
+      </w:r>
+      <w:r>
+        <w:rPr>
+          <w:rStyle w:val="VerbatimChar"/>
+        </w:rPr>
+        <w:t xml:space="preserve">#&gt;  fs          * 1.5.0      2020-07-31 [1] CRAN (R 4.1.0)</w:t>
+      </w:r>
+      <w:r>
+        <w:br/>
+      </w:r>
+      <w:r>
+        <w:rPr>
+          <w:rStyle w:val="VerbatimChar"/>
+        </w:rPr>
+        <w:t xml:space="preserve">#&gt;  generics    * 0.1.1      2021-10-25 [1] CRAN (R 4.1.0)</w:t>
+      </w:r>
+      <w:r>
+        <w:br/>
+      </w:r>
+      <w:r>
+        <w:rPr>
+          <w:rStyle w:val="VerbatimChar"/>
+        </w:rPr>
+        <w:t xml:space="preserve">#&gt;  ggplot2     * 3.3.5      2021-06-25 [1] CRAN (R 4.1.0)</w:t>
+      </w:r>
+      <w:r>
+        <w:br/>
+      </w:r>
+      <w:r>
+        <w:rPr>
+          <w:rStyle w:val="VerbatimChar"/>
+        </w:rPr>
+        <w:t xml:space="preserve">#&gt;  glue        * 1.5.0      2021-11-07 [1] CRAN (R 4.1.0)</w:t>
+      </w:r>
+      <w:r>
+        <w:br/>
+      </w:r>
+      <w:r>
+        <w:rPr>
+          <w:rStyle w:val="VerbatimChar"/>
+        </w:rPr>
+        <w:t xml:space="preserve">#&gt;  gtable      * 0.3.0      2019-03-25 [1] CRAN (R 4.1.0)</w:t>
+      </w:r>
+      <w:r>
+        <w:br/>
+      </w:r>
+      <w:r>
+        <w:rPr>
+          <w:rStyle w:val="VerbatimChar"/>
+        </w:rPr>
+        <w:t xml:space="preserve">#&gt;  haven       * 2.4.3      2021-08-04 [1] CRAN (R 4.1.0)</w:t>
+      </w:r>
+      <w:r>
+        <w:br/>
+      </w:r>
+      <w:r>
+        <w:rPr>
+          <w:rStyle w:val="VerbatimChar"/>
+        </w:rPr>
+        <w:t xml:space="preserve">#&gt;  here        * 1.0.1      2020-12-13 [1] CRAN (R 4.1.0)</w:t>
+      </w:r>
+      <w:r>
+        <w:br/>
+      </w:r>
+      <w:r>
+        <w:rPr>
+          <w:rStyle w:val="VerbatimChar"/>
+        </w:rPr>
+        <w:t xml:space="preserve">#&gt;  highr         0.9        2021-04-16 [1] CRAN (R 4.1.0)</w:t>
+      </w:r>
+      <w:r>
+        <w:br/>
+      </w:r>
+      <w:r>
+        <w:rPr>
+          <w:rStyle w:val="VerbatimChar"/>
+        </w:rPr>
+        <w:t xml:space="preserve">#&gt;  hms         * 1.1.1      2021-09-26 [1] CRAN (R 4.1.0)</w:t>
+      </w:r>
+      <w:r>
+        <w:br/>
+      </w:r>
+      <w:r>
+        <w:rPr>
+          <w:rStyle w:val="VerbatimChar"/>
+        </w:rPr>
+        <w:t xml:space="preserve">#&gt;  htmltools   * 0.5.2      2021-08-25 [1] CRAN (R 4.1.0)</w:t>
+      </w:r>
+      <w:r>
+        <w:br/>
+      </w:r>
+      <w:r>
+        <w:rPr>
+          <w:rStyle w:val="VerbatimChar"/>
+        </w:rPr>
+        <w:t xml:space="preserve">#&gt;  htmlwidgets * 1.5.4      2021-09-08 [1] CRAN (R 4.1.0)</w:t>
+      </w:r>
+      <w:r>
+        <w:br/>
+      </w:r>
+      <w:r>
+        <w:rPr>
+          <w:rStyle w:val="VerbatimChar"/>
+        </w:rPr>
+        <w:t xml:space="preserve">#&gt;  httr        * 1.4.2      2020-07-20 [1] CRAN (R 4.1.0)</w:t>
+      </w:r>
+      <w:r>
+        <w:br/>
+      </w:r>
+      <w:r>
+        <w:rPr>
+          <w:rStyle w:val="VerbatimChar"/>
+        </w:rPr>
+        <w:t xml:space="preserve">#&gt;  iterators   * 1.0.13     2020-10-15 [1] CRAN (R 4.1.0)</w:t>
+      </w:r>
+      <w:r>
+        <w:br/>
+      </w:r>
+      <w:r>
+        <w:rPr>
+          <w:rStyle w:val="VerbatimChar"/>
+        </w:rPr>
+        <w:t xml:space="preserve">#&gt;  jsonlite    * 1.7.2      2020-12-09 [1] CRAN (R 4.1.0)</w:t>
+      </w:r>
+      <w:r>
+        <w:br/>
+      </w:r>
+      <w:r>
+        <w:rPr>
+          <w:rStyle w:val="VerbatimChar"/>
+        </w:rPr>
+        <w:t xml:space="preserve">#&gt;  knitr       * 1.36       2021-09-29 [1] CRAN (R 4.1.0)</w:t>
+      </w:r>
+      <w:r>
+        <w:br/>
+      </w:r>
+      <w:r>
+        <w:rPr>
+          <w:rStyle w:val="VerbatimChar"/>
+        </w:rPr>
+        <w:t xml:space="preserve">#&gt;  lattice     * 0.20-45    2021-09-22 [1] CRAN (R 4.1.0)</w:t>
+      </w:r>
+      <w:r>
+        <w:br/>
+      </w:r>
+      <w:r>
+        <w:rPr>
+          <w:rStyle w:val="VerbatimChar"/>
+        </w:rPr>
+        <w:t xml:space="preserve">#&gt;  lazyeval    * 0.2.2      2019-03-15 [1] CRAN (R 4.1.0)</w:t>
+      </w:r>
+      <w:r>
+        <w:br/>
+      </w:r>
+      <w:r>
+        <w:rPr>
+          <w:rStyle w:val="VerbatimChar"/>
+        </w:rPr>
+        <w:t xml:space="preserve">#&gt;  lifecycle   * 1.0.1      2021-09-24 [1] CRAN (R 4.1.0)</w:t>
+      </w:r>
+      <w:r>
+        <w:br/>
+      </w:r>
+      <w:r>
+        <w:rPr>
+          <w:rStyle w:val="VerbatimChar"/>
+        </w:rPr>
+        <w:t xml:space="preserve">#&gt;  lubridate   * 1.8.0      2021-10-07 [1] CRAN (R 4.1.0)</w:t>
+      </w:r>
+      <w:r>
+        <w:br/>
+      </w:r>
+      <w:r>
+        <w:rPr>
+          <w:rStyle w:val="VerbatimChar"/>
+        </w:rPr>
+        <w:t xml:space="preserve">#&gt;  magrittr    * 2.0.1      2020-11-17 [1] CRAN (R 4.1.0)</w:t>
+      </w:r>
+      <w:r>
+        <w:br/>
+      </w:r>
+      <w:r>
+        <w:rPr>
+          <w:rStyle w:val="VerbatimChar"/>
+        </w:rPr>
+        <w:t xml:space="preserve">#&gt;  Matrix      * 1.3-4      2021-06-01 [1] CRAN (R 4.1.1)</w:t>
+      </w:r>
+      <w:r>
+        <w:br/>
+      </w:r>
+      <w:r>
+        <w:rPr>
+          <w:rStyle w:val="VerbatimChar"/>
+        </w:rPr>
+        <w:t xml:space="preserve">#&gt;  memoise       2.0.1      2021-11-26 [1] CRAN (R 4.1.0)</w:t>
+      </w:r>
+      <w:r>
+        <w:br/>
+      </w:r>
+      <w:r>
+        <w:rPr>
+          <w:rStyle w:val="VerbatimChar"/>
+        </w:rPr>
+        <w:t xml:space="preserve">#&gt;  modelr      * 0.1.8      2020-05-19 [1] CRAN (R 4.1.0)</w:t>
+      </w:r>
+      <w:r>
+        <w:br/>
+      </w:r>
+      <w:r>
+        <w:rPr>
+          <w:rStyle w:val="VerbatimChar"/>
+        </w:rPr>
+        <w:t xml:space="preserve">#&gt;  munsell     * 0.5.0      2018-06-12 [1] CRAN (R 4.1.0)</w:t>
+      </w:r>
+      <w:r>
+        <w:br/>
+      </w:r>
+      <w:r>
+        <w:rPr>
+          <w:rStyle w:val="VerbatimChar"/>
+        </w:rPr>
+        <w:t xml:space="preserve">#&gt;  pforeach    * 1.3        2021-12-06 [1] Github (hoxo-m/pforeach@2c44f3b)</w:t>
+      </w:r>
+      <w:r>
+        <w:br/>
+      </w:r>
+      <w:r>
+        <w:rPr>
+          <w:rStyle w:val="VerbatimChar"/>
+        </w:rPr>
+        <w:t xml:space="preserve">#&gt;  pillar      * 1.6.4      2021-10-18 [1] CRAN (R 4.1.0)</w:t>
+      </w:r>
+      <w:r>
+        <w:br/>
+      </w:r>
+      <w:r>
+        <w:rPr>
+          <w:rStyle w:val="VerbatimChar"/>
+        </w:rPr>
+        <w:t xml:space="preserve">#&gt;  pkgbuild      1.2.0      2020-12-15 [1] CRAN (R 4.1.0)</w:t>
+      </w:r>
+      <w:r>
+        <w:br/>
+      </w:r>
+      <w:r>
+        <w:rPr>
+          <w:rStyle w:val="VerbatimChar"/>
+        </w:rPr>
+        <w:t xml:space="preserve">#&gt;  pkgconfig   * 2.0.3      2019-09-22 [1] CRAN (R 4.1.0)</w:t>
+      </w:r>
+      <w:r>
+        <w:br/>
+      </w:r>
+      <w:r>
+        <w:rPr>
+          <w:rStyle w:val="VerbatimChar"/>
+        </w:rPr>
+        <w:t xml:space="preserve">#&gt;  pkgload       1.2.3      2021-10-13 [1] CRAN (R 4.1.0)</w:t>
+      </w:r>
+      <w:r>
+        <w:br/>
+      </w:r>
+      <w:r>
+        <w:rPr>
+          <w:rStyle w:val="VerbatimChar"/>
+        </w:rPr>
+        <w:t xml:space="preserve">#&gt;  plotly      * 4.10.0     2021-10-09 [1] CRAN (R 4.1.0)</w:t>
+      </w:r>
+      <w:r>
+        <w:br/>
+      </w:r>
+      <w:r>
+        <w:rPr>
+          <w:rStyle w:val="VerbatimChar"/>
+        </w:rPr>
+        <w:t xml:space="preserve">#&gt;  png         * 0.1-7      2013-12-03 [1] CRAN (R 4.1.0)</w:t>
+      </w:r>
+      <w:r>
+        <w:br/>
+      </w:r>
+      <w:r>
+        <w:rPr>
+          <w:rStyle w:val="VerbatimChar"/>
+        </w:rPr>
+        <w:t xml:space="preserve">#&gt;  prettyunits   1.1.1      2020-01-24 [1] CRAN (R 4.1.0)</w:t>
+      </w:r>
+      <w:r>
+        <w:br/>
+      </w:r>
+      <w:r>
+        <w:rPr>
+          <w:rStyle w:val="VerbatimChar"/>
+        </w:rPr>
+        <w:t xml:space="preserve">#&gt;  processx      3.5.2      2021-04-30 [1] CRAN (R 4.1.0)</w:t>
+      </w:r>
+      <w:r>
+        <w:br/>
+      </w:r>
+      <w:r>
+        <w:rPr>
+          <w:rStyle w:val="VerbatimChar"/>
+        </w:rPr>
+        <w:t xml:space="preserve">#&gt;  ps            1.6.0      2021-02-28 [1] CRAN (R 4.1.0)</w:t>
+      </w:r>
+      <w:r>
+        <w:br/>
+      </w:r>
+      <w:r>
+        <w:rPr>
+          <w:rStyle w:val="VerbatimChar"/>
+        </w:rPr>
+        <w:t xml:space="preserve">#&gt;  purrr       * 0.3.4      2020-04-17 [1] CRAN (R 4.1.0)</w:t>
+      </w:r>
+      <w:r>
+        <w:br/>
+      </w:r>
+      <w:r>
+        <w:rPr>
+          <w:rStyle w:val="VerbatimChar"/>
+        </w:rPr>
+        <w:t xml:space="preserve">#&gt;  R6          * 2.5.1      2021-08-19 [1] CRAN (R 4.1.0)</w:t>
+      </w:r>
+      <w:r>
+        <w:br/>
+      </w:r>
+      <w:r>
+        <w:rPr>
+          <w:rStyle w:val="VerbatimChar"/>
+        </w:rPr>
+        <w:t xml:space="preserve">#&gt;  Rcpp        * 1.0.7      2021-07-07 [1] CRAN (R 4.1.0)</w:t>
+      </w:r>
+      <w:r>
+        <w:br/>
+      </w:r>
+      <w:r>
+        <w:rPr>
+          <w:rStyle w:val="VerbatimChar"/>
+        </w:rPr>
+        <w:t xml:space="preserve">#&gt;  readr       * 2.0.2      2021-09-27 [1] CRAN (R 4.1.0)</w:t>
+      </w:r>
+      <w:r>
+        <w:br/>
+      </w:r>
+      <w:r>
+        <w:rPr>
+          <w:rStyle w:val="VerbatimChar"/>
+        </w:rPr>
+        <w:t xml:space="preserve">#&gt;  readxl      * 1.3.1      2019-03-13 [1] CRAN (R 4.1.0)</w:t>
+      </w:r>
+      <w:r>
+        <w:br/>
+      </w:r>
+      <w:r>
+        <w:rPr>
+          <w:rStyle w:val="VerbatimChar"/>
+        </w:rPr>
+        <w:t xml:space="preserve">#&gt;  rEDM        * 0.4.4      2016-03-05 [1] CRAN (R 4.1.1)</w:t>
+      </w:r>
+      <w:r>
+        <w:br/>
+      </w:r>
+      <w:r>
+        <w:rPr>
+          <w:rStyle w:val="VerbatimChar"/>
+        </w:rPr>
+        <w:t xml:space="preserve">#&gt;  remotes       2.4.1      2021-09-29 [1] CRAN (R 4.1.0)</w:t>
+      </w:r>
+      <w:r>
+        <w:br/>
+      </w:r>
+      <w:r>
+        <w:rPr>
+          <w:rStyle w:val="VerbatimChar"/>
+        </w:rPr>
+        <w:t xml:space="preserve">#&gt;  reprex      * 2.0.1      2021-08-05 [1] CRAN (R 4.1.0)</w:t>
+      </w:r>
+      <w:r>
+        <w:br/>
+      </w:r>
+      <w:r>
+        <w:rPr>
+          <w:rStyle w:val="VerbatimChar"/>
+        </w:rPr>
+        <w:t xml:space="preserve">#&gt;  reticulate  * 1.22       2021-09-17 [1] CRAN (R 4.1.0)</w:t>
+      </w:r>
+      <w:r>
+        <w:br/>
+      </w:r>
+      <w:r>
+        <w:rPr>
+          <w:rStyle w:val="VerbatimChar"/>
+        </w:rPr>
+        <w:t xml:space="preserve">#&gt;  rlang       * 0.4.12     2021-10-18 [1] CRAN (R 4.1.0)</w:t>
+      </w:r>
+      <w:r>
+        <w:br/>
+      </w:r>
+      <w:r>
+        <w:rPr>
+          <w:rStyle w:val="VerbatimChar"/>
+        </w:rPr>
+        <w:t xml:space="preserve">#&gt;  rmarkdown   * 2.11       2021-09-14 [1] CRAN (R 4.1.0)</w:t>
+      </w:r>
+      <w:r>
+        <w:br/>
+      </w:r>
+      <w:r>
+        <w:rPr>
+          <w:rStyle w:val="VerbatimChar"/>
+        </w:rPr>
+        <w:t xml:space="preserve">#&gt;  rngtools    * 1.5.2      2021-09-20 [1] CRAN (R 4.1.0)</w:t>
+      </w:r>
+      <w:r>
+        <w:br/>
+      </w:r>
+      <w:r>
+        <w:rPr>
+          <w:rStyle w:val="VerbatimChar"/>
+        </w:rPr>
+        <w:t xml:space="preserve">#&gt;  rprojroot   * 2.0.2      2020-11-15 [1] CRAN (R 4.1.0)</w:t>
+      </w:r>
+      <w:r>
+        <w:br/>
+      </w:r>
+      <w:r>
+        <w:rPr>
+          <w:rStyle w:val="VerbatimChar"/>
+        </w:rPr>
+        <w:t xml:space="preserve">#&gt;  rstudioapi  * 0.13       2020-11-12 [1] CRAN (R 4.1.0)</w:t>
+      </w:r>
+      <w:r>
+        <w:br/>
+      </w:r>
+      <w:r>
+        <w:rPr>
+          <w:rStyle w:val="VerbatimChar"/>
+        </w:rPr>
+        <w:t xml:space="preserve">#&gt;  rvest       * 1.0.2      2021-10-16 [1] CRAN (R 4.1.0)</w:t>
+      </w:r>
+      <w:r>
+        <w:br/>
+      </w:r>
+      <w:r>
+        <w:rPr>
+          <w:rStyle w:val="VerbatimChar"/>
+        </w:rPr>
+        <w:t xml:space="preserve">#&gt;  scales      * 1.1.1      2020-05-11 [1] CRAN (R 4.1.0)</w:t>
+      </w:r>
+      <w:r>
+        <w:br/>
+      </w:r>
+      <w:r>
+        <w:rPr>
+          <w:rStyle w:val="VerbatimChar"/>
+        </w:rPr>
+        <w:t xml:space="preserve">#&gt;  sessioninfo   1.2.1      2021-11-02 [1] CRAN (R 4.1.0)</w:t>
+      </w:r>
+      <w:r>
+        <w:br/>
+      </w:r>
+      <w:r>
+        <w:rPr>
+          <w:rStyle w:val="VerbatimChar"/>
+        </w:rPr>
+        <w:t xml:space="preserve">#&gt;  stringi     * 1.7.6      2021-11-29 [1] CRAN (R 4.1.1)</w:t>
+      </w:r>
+      <w:r>
+        <w:br/>
+      </w:r>
+      <w:r>
+        <w:rPr>
+          <w:rStyle w:val="VerbatimChar"/>
+        </w:rPr>
+        <w:t xml:space="preserve">#&gt;  stringr     * 1.4.0      2019-02-10 [1] CRAN (R 4.1.0)</w:t>
+      </w:r>
+      <w:r>
+        <w:br/>
+      </w:r>
+      <w:r>
+        <w:rPr>
+          <w:rStyle w:val="VerbatimChar"/>
+        </w:rPr>
+        <w:t xml:space="preserve">#&gt;  testthat      3.1.0      2021-10-04 [1] CRAN (R 4.1.0)</w:t>
+      </w:r>
+      <w:r>
+        <w:br/>
+      </w:r>
+      <w:r>
+        <w:rPr>
+          <w:rStyle w:val="VerbatimChar"/>
+        </w:rPr>
+        <w:t xml:space="preserve">#&gt;  tibble      * 3.1.6      2021-11-07 [1] CRAN (R 4.1.1)</w:t>
+      </w:r>
+      <w:r>
+        <w:br/>
+      </w:r>
+      <w:r>
+        <w:rPr>
+          <w:rStyle w:val="VerbatimChar"/>
+        </w:rPr>
+        <w:t xml:space="preserve">#&gt;  tidyr       * 1.1.4      2021-09-27 [1] CRAN (R 4.1.0)</w:t>
+      </w:r>
+      <w:r>
+        <w:br/>
+      </w:r>
+      <w:r>
+        <w:rPr>
+          <w:rStyle w:val="VerbatimChar"/>
+        </w:rPr>
+        <w:t xml:space="preserve">#&gt;  tidyselect  * 1.1.1      2021-04-30 [1] CRAN (R 4.1.0)</w:t>
+      </w:r>
+      <w:r>
+        <w:br/>
+      </w:r>
+      <w:r>
+        <w:rPr>
+          <w:rStyle w:val="VerbatimChar"/>
+        </w:rPr>
+        <w:t xml:space="preserve">#&gt;  tidyverse   * 1.3.1      2021-04-15 [1] CRAN (R 4.1.0)</w:t>
+      </w:r>
+      <w:r>
+        <w:br/>
+      </w:r>
+      <w:r>
+        <w:rPr>
+          <w:rStyle w:val="VerbatimChar"/>
+        </w:rPr>
+        <w:t xml:space="preserve">#&gt;  tzdb        * 0.2.0      2021-10-27 [1] CRAN (R 4.1.0)</w:t>
+      </w:r>
+      <w:r>
+        <w:br/>
+      </w:r>
+      <w:r>
+        <w:rPr>
+          <w:rStyle w:val="VerbatimChar"/>
+        </w:rPr>
+        <w:t xml:space="preserve">#&gt;  usethis       2.1.3      2021-10-27 [1] CRAN (R 4.1.0)</w:t>
+      </w:r>
+      <w:r>
+        <w:br/>
+      </w:r>
+      <w:r>
+        <w:rPr>
+          <w:rStyle w:val="VerbatimChar"/>
+        </w:rPr>
+        <w:t xml:space="preserve">#&gt;  ushio2018   * 0.0.0.9000 2021-12-09 [1] local</w:t>
+      </w:r>
+      <w:r>
+        <w:br/>
+      </w:r>
+      <w:r>
+        <w:rPr>
+          <w:rStyle w:val="VerbatimChar"/>
+        </w:rPr>
+        <w:t xml:space="preserve">#&gt;  utf8        * 1.2.2      2021-07-24 [1] CRAN (R 4.1.0)</w:t>
+      </w:r>
+      <w:r>
+        <w:br/>
+      </w:r>
+      <w:r>
+        <w:rPr>
+          <w:rStyle w:val="VerbatimChar"/>
+        </w:rPr>
+        <w:t xml:space="preserve">#&gt;  vctrs       * 0.3.8      2021-04-29 [1] CRAN (R 4.1.0)</w:t>
+      </w:r>
+      <w:r>
+        <w:br/>
+      </w:r>
+      <w:r>
+        <w:rPr>
+          <w:rStyle w:val="VerbatimChar"/>
+        </w:rPr>
+        <w:t xml:space="preserve">#&gt;  viridisLite * 0.4.0      2021-04-13 [1] CRAN (R 4.1.0)</w:t>
+      </w:r>
+      <w:r>
+        <w:br/>
+      </w:r>
+      <w:r>
+        <w:rPr>
+          <w:rStyle w:val="VerbatimChar"/>
+        </w:rPr>
+        <w:t xml:space="preserve">#&gt;  withr       * 2.4.2      2021-04-18 [1] CRAN (R 4.1.0)</w:t>
+      </w:r>
+      <w:r>
+        <w:br/>
+      </w:r>
+      <w:r>
+        <w:rPr>
+          <w:rStyle w:val="VerbatimChar"/>
+        </w:rPr>
+        <w:t xml:space="preserve">#&gt;  xfun        * 0.28       2021-11-04 [1] CRAN (R 4.1.0)</w:t>
+      </w:r>
+      <w:r>
+        <w:br/>
+      </w:r>
+      <w:r>
+        <w:rPr>
+          <w:rStyle w:val="VerbatimChar"/>
+        </w:rPr>
+        <w:t xml:space="preserve">#&gt;  xml2        * 1.3.2      2020-04-23 [1] CRAN (R 4.1.0)</w:t>
+      </w:r>
+      <w:r>
+        <w:br/>
+      </w:r>
+      <w:r>
+        <w:rPr>
+          <w:rStyle w:val="VerbatimChar"/>
+        </w:rPr>
+        <w:t xml:space="preserve">#&gt;  yaml        * 2.2.1      2020-02-01 [1] CRAN (R 4.1.0)</w:t>
       </w:r>
       <w:r>
         <w:br/>
@@ -1873,7 +2745,97 @@
         <w:rPr>
           <w:rStyle w:val="VerbatimChar"/>
         </w:rPr>
-        <w:t xml:space="preserve">#&gt;  [1] /Library/Frameworks/R.framework/Versions/4.0/Resources/library</w:t>
+        <w:t xml:space="preserve">#&gt;  [1] /Library/Frameworks/R.framework/Versions/4.1/Resources/library</w:t>
+      </w:r>
+      <w:r>
+        <w:br/>
+      </w:r>
+      <w:r>
+        <w:rPr>
+          <w:rStyle w:val="VerbatimChar"/>
+        </w:rPr>
+        <w:t xml:space="preserve">#&gt; </w:t>
+      </w:r>
+      <w:r>
+        <w:br/>
+      </w:r>
+      <w:r>
+        <w:rPr>
+          <w:rStyle w:val="VerbatimChar"/>
+        </w:rPr>
+        <w:t xml:space="preserve">#&gt; ─ Python configuration ───────────────────────────────────────────────────────</w:t>
+      </w:r>
+      <w:r>
+        <w:br/>
+      </w:r>
+      <w:r>
+        <w:rPr>
+          <w:rStyle w:val="VerbatimChar"/>
+        </w:rPr>
+        <w:t xml:space="preserve">#&gt;  python:         /Users/serranoj/Library/r-miniconda/envs/r-reticulate/bin/python</w:t>
+      </w:r>
+      <w:r>
+        <w:br/>
+      </w:r>
+      <w:r>
+        <w:rPr>
+          <w:rStyle w:val="VerbatimChar"/>
+        </w:rPr>
+        <w:t xml:space="preserve">#&gt;  libpython:      /Users/serranoj/Library/r-miniconda/envs/r-reticulate/lib/libpython3.6m.dylib</w:t>
+      </w:r>
+      <w:r>
+        <w:br/>
+      </w:r>
+      <w:r>
+        <w:rPr>
+          <w:rStyle w:val="VerbatimChar"/>
+        </w:rPr>
+        <w:t xml:space="preserve">#&gt;  pythonhome:     /Users/serranoj/Library/r-miniconda/envs/r-reticulate:/Users/serranoj/Library/r-miniconda/envs/r-reticulate</w:t>
+      </w:r>
+      <w:r>
+        <w:br/>
+      </w:r>
+      <w:r>
+        <w:rPr>
+          <w:rStyle w:val="VerbatimChar"/>
+        </w:rPr>
+        <w:t xml:space="preserve">#&gt;  version:        3.6.15 | packaged by conda-forge | (default, Dec  3 2021, 18:49:43)  [GCC Clang 11.1.0]</w:t>
+      </w:r>
+      <w:r>
+        <w:br/>
+      </w:r>
+      <w:r>
+        <w:rPr>
+          <w:rStyle w:val="VerbatimChar"/>
+        </w:rPr>
+        <w:t xml:space="preserve">#&gt;  numpy:          /Users/serranoj/Library/r-miniconda/envs/r-reticulate/lib/python3.6/site-packages/numpy</w:t>
+      </w:r>
+      <w:r>
+        <w:br/>
+      </w:r>
+      <w:r>
+        <w:rPr>
+          <w:rStyle w:val="VerbatimChar"/>
+        </w:rPr>
+        <w:t xml:space="preserve">#&gt;  numpy_version:  1.19.5</w:t>
+      </w:r>
+      <w:r>
+        <w:br/>
+      </w:r>
+      <w:r>
+        <w:rPr>
+          <w:rStyle w:val="VerbatimChar"/>
+        </w:rPr>
+        <w:t xml:space="preserve">#&gt;  </w:t>
+      </w:r>
+      <w:r>
+        <w:br/>
+      </w:r>
+      <w:r>
+        <w:rPr>
+          <w:rStyle w:val="VerbatimChar"/>
+        </w:rPr>
+        <w:t xml:space="preserve">#&gt;  NOTE: Python version was forced by RETICULATE_PYTHON</w:t>
       </w:r>
       <w:r>
         <w:br/>
@@ -1910,29 +2872,29 @@
         <w:rPr>
           <w:rStyle w:val="VerbatimChar"/>
         </w:rPr>
-        <w:t xml:space="preserve">#&gt; Local:    main /Users/ChihFu/Desktop/ushio2018</w:t>
-      </w:r>
-      <w:r>
-        <w:br/>
-      </w:r>
-      <w:r>
-        <w:rPr>
-          <w:rStyle w:val="VerbatimChar"/>
-        </w:rPr>
-        <w:t xml:space="preserve">#&gt; Remote:   main @ origin (https://github.com/yehchihfu/ushio2018.git)</w:t>
-      </w:r>
-      <w:r>
-        <w:br/>
-      </w:r>
-      <w:r>
-        <w:rPr>
-          <w:rStyle w:val="VerbatimChar"/>
-        </w:rPr>
-        <w:t xml:space="preserve">#&gt; Head:     [369d589] 2021-12-09: Remove DS_Store conflicts</w:t>
+        <w:t xml:space="preserve">#&gt; Local:    main /Users/serranoj/Desktop/Important Disc D Mac/Stanford University/Courses/Software course/ushio2018</w:t>
+      </w:r>
+      <w:r>
+        <w:br/>
+      </w:r>
+      <w:r>
+        <w:rPr>
+          <w:rStyle w:val="VerbatimChar"/>
+        </w:rPr>
+        <w:t xml:space="preserve">#&gt; Remote:   main @ origin (https://github.com/ShirleyJenniferSerranoRojas/ushio2018)</w:t>
+      </w:r>
+      <w:r>
+        <w:br/>
+      </w:r>
+      <w:r>
+        <w:rPr>
+          <w:rStyle w:val="VerbatimChar"/>
+        </w:rPr>
+        <w:t xml:space="preserve">#&gt; Head:     [e784995] 2021-12-09: rsolved merged conflicts</w:t>
       </w:r>
     </w:p>
+    <w:bookmarkEnd w:id="33"/>
     <w:bookmarkEnd w:id="34"/>
-    <w:bookmarkEnd w:id="35"/>
     <w:sectPr>
       <w:pgSz w:h="15840" w:w="12240"/>
       <w:pgMar w:bottom="1440" w:footer="720" w:gutter="0" w:header="720" w:left="1440" w:right="1440" w:top="1440"/>

</xml_diff>

<commit_message>
Final edits to paper
</commit_message>
<xml_diff>
--- a/analysis/paper/paper.docx
+++ b/analysis/paper/paper.docx
@@ -740,7 +740,17 @@
         <w:pStyle w:val="BodyText"/>
       </w:pPr>
       <w:r>
-        <w:t xml:space="preserve">Keywords: Interaction networks; seasonal patterns; community dynamics</w:t>
+        <w:rPr>
+          <w:bCs/>
+          <w:b/>
+        </w:rPr>
+        <w:t xml:space="preserve">Keywords:</w:t>
+      </w:r>
+      <w:r>
+        <w:t xml:space="preserve"> </w:t>
+      </w:r>
+      <w:r>
+        <w:t xml:space="preserve">Interaction networks; seasonal patterns; community dynamics</w:t>
       </w:r>
     </w:p>
     <w:p>
@@ -748,7 +758,17 @@
         <w:pStyle w:val="BodyText"/>
       </w:pPr>
       <w:r>
-        <w:t xml:space="preserve">Highlights: Figure 2 shows that interactions in the Maizuru Bay fish community are not static; this contradicts a common assumption of ecological research. Instead, they change over time, as expected for a system with nonlinear dynamics. .</w:t>
+        <w:rPr>
+          <w:bCs/>
+          <w:b/>
+        </w:rPr>
+        <w:t xml:space="preserve">Highlights:</w:t>
+      </w:r>
+      <w:r>
+        <w:t xml:space="preserve"> </w:t>
+      </w:r>
+      <w:r>
+        <w:t xml:space="preserve">Figure 2 shows that interactions in the Maizuru Bay fish community are not static; this contradicts a common assumption of ecological research. Instead, they change over time, as expected for a system with nonlinear dynamics. .</w:t>
       </w:r>
     </w:p>
     <w:bookmarkStart w:id="21" w:name="introduction"/>
@@ -792,21 +812,18 @@
         <w:t xml:space="preserve">1,5</w:t>
       </w:r>
       <w:r>
-        <w:t xml:space="preserve"> In this paper, they look instead at a measure that accounts for nonlinear dynamics and that tracks community stability as it varies through time. Relating fluctuating interaction networks to community stability is crucial for understanding how natural ecological communities are maintained.</w:t>
+        <w:t xml:space="preserve"> In this paper, they look instead at a measure that accounts for nonlinear dynamics and that tracks community stability as it varies through time. Relating fluctuating interaction networks to community stability is crucial for understanding how natural ecological communities are maintained. They are presenting a framework based on attractor reconstruction from observational time series that quantifies the dynamic nature of the community interaction network and provides an estimate of dynamic stability. Here, we are showing a replication of figure 2A from</w:t>
+      </w:r>
+      <w:r>
+        <w:rPr>
+          <w:vertAlign w:val="superscript"/>
+        </w:rPr>
+        <w:t xml:space="preserve">6</w:t>
       </w:r>
     </w:p>
     <w:p>
-      <w:pPr>
-        <w:pStyle w:val="BodyText"/>
-      </w:pPr>
-      <w:r>
-        <w:t xml:space="preserve">This is a replication of figure 2A from</w:t>
-      </w:r>
-      <w:r>
-        <w:rPr>
-          <w:vertAlign w:val="superscript"/>
-        </w:rPr>
-        <w:t xml:space="preserve">6</w:t>
+      <w:r>
+        <w:br w:type="page"/>
       </w:r>
     </w:p>
     <w:bookmarkEnd w:id="21"/>
@@ -871,37 +888,12 @@
         <w:t xml:space="preserve">rrtools</w:t>
       </w:r>
       <w:r>
-        <w:t xml:space="preserve">).</w:t>
-      </w:r>
-      <w:r>
-        <w:rPr>
-          <w:bCs/>
-          <w:b/>
-          <w:vertAlign w:val="superscript"/>
-        </w:rPr>
-        <w:t xml:space="preserve">marwickPackagingDataAnalytical2018?</w:t>
-      </w:r>
-      <w:r>
-        <w:rPr>
-          <w:vertAlign w:val="superscript"/>
-        </w:rPr>
-        <w:t xml:space="preserve">,</w:t>
-      </w:r>
-      <w:r>
-        <w:rPr>
-          <w:bCs/>
-          <w:b/>
-          <w:vertAlign w:val="superscript"/>
-        </w:rPr>
-        <w:t xml:space="preserve">rrtools2019?</w:t>
-      </w:r>
-      <w:r>
-        <w:t xml:space="preserve"> The research compendium was written as an R package so other researchers can read, run, and modify the methods described here.</w:t>
+        <w:t xml:space="preserve">). The research compendium was written as an R package so other researchers can read, run, and modify the methods described here.</w:t>
       </w:r>
     </w:p>
     <w:bookmarkEnd w:id="22"/>
     <w:bookmarkEnd w:id="23"/>
-    <w:bookmarkStart w:id="27" w:name="results"/>
+    <w:bookmarkStart w:id="26" w:name="results"/>
     <w:p>
       <w:pPr>
         <w:pStyle w:val="Heading1"/>
@@ -919,7 +911,7 @@
         <w:t xml:space="preserve">Results</w:t>
       </w:r>
     </w:p>
-    <w:bookmarkStart w:id="24" w:name="extract-causality-and-interactions"/>
+    <w:bookmarkStart w:id="25" w:name="extract-causality-and-interactions"/>
     <w:p>
       <w:pPr>
         <w:pStyle w:val="Heading2"/>
@@ -945,278 +937,102 @@
         <w:rPr>
           <w:rStyle w:val="VerbatimChar"/>
         </w:rPr>
-        <w:t xml:space="preserve">#&gt; Process  1 / 29 completed: 4.558 sec</w:t>
-      </w:r>
-      <w:r>
-        <w:br/>
-      </w:r>
-      <w:r>
-        <w:rPr>
-          <w:rStyle w:val="VerbatimChar"/>
-        </w:rPr>
-        <w:t xml:space="preserve">#&gt; Process  2 / 29 completed: 0 sec</w:t>
-      </w:r>
-      <w:r>
-        <w:br/>
-      </w:r>
-      <w:r>
-        <w:rPr>
-          <w:rStyle w:val="VerbatimChar"/>
-        </w:rPr>
-        <w:t xml:space="preserve">#&gt; Process  3 / 29 completed: 3.08 sec</w:t>
-      </w:r>
-      <w:r>
-        <w:br/>
-      </w:r>
-      <w:r>
-        <w:rPr>
-          <w:rStyle w:val="VerbatimChar"/>
-        </w:rPr>
-        <w:t xml:space="preserve">#&gt; Process  4 / 29 completed: 0.589 sec</w:t>
-      </w:r>
-      <w:r>
-        <w:br/>
-      </w:r>
-      <w:r>
-        <w:rPr>
-          <w:rStyle w:val="VerbatimChar"/>
-        </w:rPr>
-        <w:t xml:space="preserve">#&gt; Process  5 / 29 completed: 0.937 sec</w:t>
-      </w:r>
-      <w:r>
-        <w:br/>
-      </w:r>
-      <w:r>
-        <w:rPr>
-          <w:rStyle w:val="VerbatimChar"/>
-        </w:rPr>
-        <w:t xml:space="preserve">#&gt; Process  6 / 29 completed: 0 sec</w:t>
-      </w:r>
-      <w:r>
-        <w:br/>
-      </w:r>
-      <w:r>
-        <w:rPr>
-          <w:rStyle w:val="VerbatimChar"/>
-        </w:rPr>
-        <w:t xml:space="preserve">#&gt; Process  7 / 29 completed: 3.156 sec</w:t>
-      </w:r>
-      <w:r>
-        <w:br/>
-      </w:r>
-      <w:r>
-        <w:rPr>
-          <w:rStyle w:val="VerbatimChar"/>
-        </w:rPr>
-        <w:t xml:space="preserve">#&gt; Process  8 / 29 completed: 0 sec</w:t>
-      </w:r>
-      <w:r>
-        <w:br/>
-      </w:r>
-      <w:r>
-        <w:rPr>
-          <w:rStyle w:val="VerbatimChar"/>
-        </w:rPr>
-        <w:t xml:space="preserve">#&gt; Process  9 / 29 completed: 0 sec</w:t>
-      </w:r>
-      <w:r>
-        <w:br/>
-      </w:r>
-      <w:r>
-        <w:rPr>
-          <w:rStyle w:val="VerbatimChar"/>
-        </w:rPr>
-        <w:t xml:space="preserve">#&gt; Process  10 / 29 completed: 3.167 sec</w:t>
-      </w:r>
-      <w:r>
-        <w:br/>
-      </w:r>
-      <w:r>
-        <w:rPr>
-          <w:rStyle w:val="VerbatimChar"/>
-        </w:rPr>
-        <w:t xml:space="preserve">#&gt; Process  11 / 29 completed: 0.892 sec</w:t>
-      </w:r>
-      <w:r>
-        <w:br/>
-      </w:r>
-      <w:r>
-        <w:rPr>
-          <w:rStyle w:val="VerbatimChar"/>
-        </w:rPr>
-        <w:t xml:space="preserve">#&gt; Process  12 / 29 completed: 0 sec</w:t>
-      </w:r>
-      <w:r>
-        <w:br/>
-      </w:r>
-      <w:r>
-        <w:rPr>
-          <w:rStyle w:val="VerbatimChar"/>
-        </w:rPr>
-        <w:t xml:space="preserve">#&gt; Process  13 / 29 completed: 0 sec</w:t>
-      </w:r>
-      <w:r>
-        <w:br/>
-      </w:r>
-      <w:r>
-        <w:rPr>
-          <w:rStyle w:val="VerbatimChar"/>
-        </w:rPr>
-        <w:t xml:space="preserve">#&gt; Process  14 / 29 completed: 1.405 sec</w:t>
-      </w:r>
-      <w:r>
-        <w:br/>
-      </w:r>
-      <w:r>
-        <w:rPr>
-          <w:rStyle w:val="VerbatimChar"/>
-        </w:rPr>
-        <w:t xml:space="preserve">#&gt; Process  15 / 29 completed: 0 sec</w:t>
-      </w:r>
-      <w:r>
-        <w:br/>
-      </w:r>
-      <w:r>
-        <w:rPr>
-          <w:rStyle w:val="VerbatimChar"/>
-        </w:rPr>
-        <w:t xml:space="preserve">#&gt; Process  16 / 29 completed: 0 sec</w:t>
-      </w:r>
-      <w:r>
-        <w:br/>
-      </w:r>
-      <w:r>
-        <w:rPr>
-          <w:rStyle w:val="VerbatimChar"/>
-        </w:rPr>
-        <w:t xml:space="preserve">#&gt; Process  17 / 29 completed: 0.466 sec</w:t>
-      </w:r>
-      <w:r>
-        <w:br/>
-      </w:r>
-      <w:r>
-        <w:rPr>
-          <w:rStyle w:val="VerbatimChar"/>
-        </w:rPr>
-        <w:t xml:space="preserve">#&gt; Process  18 / 29 completed: 2.825 sec</w:t>
-      </w:r>
-      <w:r>
-        <w:br/>
-      </w:r>
-      <w:r>
-        <w:rPr>
-          <w:rStyle w:val="VerbatimChar"/>
-        </w:rPr>
-        <w:t xml:space="preserve">#&gt; Process  19 / 29 completed: 0 sec</w:t>
-      </w:r>
-      <w:r>
-        <w:br/>
-      </w:r>
-      <w:r>
-        <w:rPr>
-          <w:rStyle w:val="VerbatimChar"/>
-        </w:rPr>
-        <w:t xml:space="preserve">#&gt; Process  20 / 29 completed: 0 sec</w:t>
-      </w:r>
-      <w:r>
-        <w:br/>
-      </w:r>
-      <w:r>
-        <w:rPr>
-          <w:rStyle w:val="VerbatimChar"/>
-        </w:rPr>
-        <w:t xml:space="preserve">#&gt; Process  21 / 29 completed: 0.706 sec</w:t>
-      </w:r>
-      <w:r>
-        <w:br/>
-      </w:r>
-      <w:r>
-        <w:rPr>
-          <w:rStyle w:val="VerbatimChar"/>
-        </w:rPr>
-        <w:t xml:space="preserve">#&gt; Process  22 / 29 completed: 0 sec</w:t>
-      </w:r>
-      <w:r>
-        <w:br/>
-      </w:r>
-      <w:r>
-        <w:rPr>
-          <w:rStyle w:val="VerbatimChar"/>
-        </w:rPr>
-        <w:t xml:space="preserve">#&gt; Process  23 / 29 completed: 1.236 sec</w:t>
-      </w:r>
-      <w:r>
-        <w:br/>
-      </w:r>
-      <w:r>
-        <w:rPr>
-          <w:rStyle w:val="VerbatimChar"/>
-        </w:rPr>
-        <w:t xml:space="preserve">#&gt; Process  24 / 29 completed: 0 sec</w:t>
-      </w:r>
-      <w:r>
-        <w:br/>
-      </w:r>
-      <w:r>
-        <w:rPr>
-          <w:rStyle w:val="VerbatimChar"/>
-        </w:rPr>
-        <w:t xml:space="preserve">#&gt; Process  25 / 29 completed: 1.071 sec</w:t>
-      </w:r>
-      <w:r>
-        <w:br/>
-      </w:r>
-      <w:r>
-        <w:rPr>
-          <w:rStyle w:val="VerbatimChar"/>
-        </w:rPr>
-        <w:t xml:space="preserve">#&gt; Process  26 / 29 completed: 0.525 sec</w:t>
-      </w:r>
-      <w:r>
-        <w:br/>
-      </w:r>
-      <w:r>
-        <w:rPr>
-          <w:rStyle w:val="VerbatimChar"/>
-        </w:rPr>
-        <w:t xml:space="preserve">#&gt; Process  27 / 29 completed: 0 sec</w:t>
-      </w:r>
-      <w:r>
-        <w:br/>
-      </w:r>
-      <w:r>
-        <w:rPr>
-          <w:rStyle w:val="VerbatimChar"/>
-        </w:rPr>
-        <w:t xml:space="preserve">#&gt; Process  28 / 29 completed: 2.375 sec</w:t>
-      </w:r>
-      <w:r>
-        <w:br/>
-      </w:r>
-      <w:r>
-        <w:rPr>
-          <w:rStyle w:val="VerbatimChar"/>
-        </w:rPr>
-        <w:t xml:space="preserve">#&gt; Process  29 / 29 completed: 0 sec</w:t>
+        <w:t xml:space="preserve">#&gt;    xmap_from xmap_to best_E</w:t>
+      </w:r>
+      <w:r>
+        <w:br/>
+      </w:r>
+      <w:r>
+        <w:rPr>
+          <w:rStyle w:val="VerbatimChar"/>
+        </w:rPr>
+        <w:t xml:space="preserve">#&gt; 1          1       1     11</w:t>
+      </w:r>
+      <w:r>
+        <w:br/>
+      </w:r>
+      <w:r>
+        <w:rPr>
+          <w:rStyle w:val="VerbatimChar"/>
+        </w:rPr>
+        <w:t xml:space="preserve">#&gt; 2          1       5     11</w:t>
+      </w:r>
+      <w:r>
+        <w:br/>
+      </w:r>
+      <w:r>
+        <w:rPr>
+          <w:rStyle w:val="VerbatimChar"/>
+        </w:rPr>
+        <w:t xml:space="preserve">#&gt; 3          2       2     24</w:t>
+      </w:r>
+      <w:r>
+        <w:br/>
+      </w:r>
+      <w:r>
+        <w:rPr>
+          <w:rStyle w:val="VerbatimChar"/>
+        </w:rPr>
+        <w:t xml:space="preserve">#&gt; 4          3       3      7</w:t>
+      </w:r>
+      <w:r>
+        <w:br/>
+      </w:r>
+      <w:r>
+        <w:rPr>
+          <w:rStyle w:val="VerbatimChar"/>
+        </w:rPr>
+        <w:t xml:space="preserve">#&gt; 5          4       4     11</w:t>
+      </w:r>
+      <w:r>
+        <w:br/>
+      </w:r>
+      <w:r>
+        <w:rPr>
+          <w:rStyle w:val="VerbatimChar"/>
+        </w:rPr>
+        <w:t xml:space="preserve">#&gt; 6          4       8     11</w:t>
+      </w:r>
+      <w:r>
+        <w:br/>
+      </w:r>
+      <w:r>
+        <w:rPr>
+          <w:rStyle w:val="VerbatimChar"/>
+        </w:rPr>
+        <w:t xml:space="preserve">#&gt; 7          5       5     24</w:t>
+      </w:r>
+      <w:r>
+        <w:br/>
+      </w:r>
+      <w:r>
+        <w:rPr>
+          <w:rStyle w:val="VerbatimChar"/>
+        </w:rPr>
+        <w:t xml:space="preserve">#&gt; 8          5      14     24</w:t>
+      </w:r>
+      <w:r>
+        <w:br/>
+      </w:r>
+      <w:r>
+        <w:rPr>
+          <w:rStyle w:val="VerbatimChar"/>
+        </w:rPr>
+        <w:t xml:space="preserve">#&gt; 9          5      15     24</w:t>
+      </w:r>
+      <w:r>
+        <w:br/>
+      </w:r>
+      <w:r>
+        <w:rPr>
+          <w:rStyle w:val="VerbatimChar"/>
+        </w:rPr>
+        <w:t xml:space="preserve">#&gt; 10         6       6     24</w:t>
       </w:r>
     </w:p>
-    <w:bookmarkEnd w:id="24"/>
-    <w:bookmarkStart w:id="26" w:name="figure-2"/>
     <w:p>
-      <w:pPr>
-        <w:pStyle w:val="Heading2"/>
-      </w:pPr>
-      <w:r>
-        <w:rPr>
-          <w:rStyle w:val="SectionNumber"/>
-        </w:rPr>
-        <w:t xml:space="preserve">3.2</w:t>
-      </w:r>
-      <w:r>
-        <w:tab/>
-      </w:r>
-      <w:r>
-        <w:t xml:space="preserve">Figure 2</w:t>
+      <w:r>
+        <w:br w:type="page"/>
       </w:r>
     </w:p>
     <w:p>
@@ -1256,7 +1072,7 @@
                     </pic:cNvPicPr>
                   </pic:nvPicPr>
                   <pic:blipFill>
-                    <a:blip r:embed="rId25"/>
+                    <a:blip r:embed="rId24"/>
                     <a:stretch>
                       <a:fillRect/>
                     </a:stretch>
@@ -1291,9 +1107,9 @@
         <w:t xml:space="preserve">Figure 3.1: Time-varying interspecific interactions in a subset of the Maizuru fish community.</w:t>
       </w:r>
     </w:p>
+    <w:bookmarkEnd w:id="25"/>
     <w:bookmarkEnd w:id="26"/>
-    <w:bookmarkEnd w:id="27"/>
-    <w:bookmarkStart w:id="28" w:name="conclusion"/>
+    <w:bookmarkStart w:id="27" w:name="conclusion"/>
     <w:p>
       <w:pPr>
         <w:pStyle w:val="Heading1"/>
@@ -1319,8 +1135,8 @@
         <w:t xml:space="preserve">Here we present a framework based on attractor reconstruction from observational time series that quantifies the dynamic nature of the community interaction network and provides an estimate of dynamic stability. Although the exact individual-level behaviour that gives rise to the interspecific effect cannot be addressed by this analysis, the analysis does enable quantitative identification of the essential interactions that influence community dynamics. Further applications of this framework to ecological time series in different geographical regions—for example, Arctic and tropical regions3—will enable tests of the generality of the present results, and aid in identifying other critical patterns in the dynamic stability of natural ecological communities. Such applications of empirical dynamic modelling could also clarify the relationships between interaction strengths, properties of the distribution (for example, the dominance of weak interactions, skewness and standard deviations), network structure (for example, arrangements and topologies) and community dynamics (such as the relationship between dynamic stability and population variation observed in this study), enabling a more in-depth investigation of the mechanisms by which dynamic interactions and species diversity govern the behaviour of a wide range of natural ecosystems.</w:t>
       </w:r>
     </w:p>
-    <w:bookmarkEnd w:id="28"/>
-    <w:bookmarkStart w:id="29" w:name="acknowledgements"/>
+    <w:bookmarkEnd w:id="27"/>
+    <w:bookmarkStart w:id="28" w:name="acknowledgements"/>
     <w:p>
       <w:pPr>
         <w:pStyle w:val="Heading1"/>
@@ -1339,37 +1155,87 @@
       </w:r>
     </w:p>
     <w:p>
+      <w:pPr>
+        <w:pStyle w:val="FirstParagraph"/>
+      </w:pPr>
+      <w:r>
+        <w:t xml:space="preserve">Thanks to the original authors for sharing this paper and thank you to all the members of the Kondoh laboratory in Ryukoku University.</w:t>
+      </w:r>
+    </w:p>
+    <w:p>
       <w:r>
         <w:br w:type="page"/>
+      </w:r>
+    </w:p>
+    <w:bookmarkEnd w:id="28"/>
+    <w:bookmarkStart w:id="37" w:name="references"/>
+    <w:p>
+      <w:pPr>
+        <w:pStyle w:val="Heading1"/>
+      </w:pPr>
+      <w:r>
+        <w:rPr>
+          <w:rStyle w:val="SectionNumber"/>
+        </w:rPr>
+        <w:t xml:space="preserve">6</w:t>
+      </w:r>
+      <w:r>
+        <w:tab/>
+      </w:r>
+      <w:r>
+        <w:t xml:space="preserve">References</w:t>
+      </w:r>
+    </w:p>
+    <w:bookmarkStart w:id="35" w:name="refs"/>
+    <w:bookmarkStart w:id="29" w:name="ref-kondoh2003"/>
+    <w:p>
+      <w:pPr>
+        <w:pStyle w:val="Bibliography"/>
+      </w:pPr>
+      <w:r>
+        <w:t xml:space="preserve">1.</w:t>
+      </w:r>
+      <w:r>
+        <w:t xml:space="preserve"> </w:t>
+      </w:r>
+      <w:r>
+        <w:t xml:space="preserve">	</w:t>
+      </w:r>
+      <w:r>
+        <w:t xml:space="preserve">Kondoh, M. Foraging Adaptation and the Relationship Between Food-Web Complexity and Stability.</w:t>
+      </w:r>
+      <w:r>
+        <w:t xml:space="preserve"> </w:t>
+      </w:r>
+      <w:r>
+        <w:rPr>
+          <w:iCs/>
+          <w:i/>
+        </w:rPr>
+        <w:t xml:space="preserve">Science</w:t>
+      </w:r>
+      <w:r>
+        <w:t xml:space="preserve"> </w:t>
+      </w:r>
+      <w:r>
+        <w:rPr>
+          <w:bCs/>
+          <w:b/>
+        </w:rPr>
+        <w:t xml:space="preserve">299</w:t>
+      </w:r>
+      <w:r>
+        <w:t xml:space="preserve">, 1388–1391 (2003).</w:t>
       </w:r>
     </w:p>
     <w:bookmarkEnd w:id="29"/>
-    <w:bookmarkStart w:id="38" w:name="references"/>
+    <w:bookmarkStart w:id="30" w:name="ref-mougi2012"/>
     <w:p>
       <w:pPr>
-        <w:pStyle w:val="Heading1"/>
-      </w:pPr>
-      <w:r>
-        <w:rPr>
-          <w:rStyle w:val="SectionNumber"/>
-        </w:rPr>
-        <w:t xml:space="preserve">6</w:t>
-      </w:r>
-      <w:r>
-        <w:tab/>
-      </w:r>
-      <w:r>
-        <w:t xml:space="preserve">References</w:t>
-      </w:r>
-    </w:p>
-    <w:bookmarkStart w:id="36" w:name="refs"/>
-    <w:bookmarkStart w:id="30" w:name="ref-kondoh2003"/>
-    <w:p>
-      <w:pPr>
         <w:pStyle w:val="Bibliography"/>
       </w:pPr>
       <w:r>
-        <w:t xml:space="preserve">1.</w:t>
+        <w:t xml:space="preserve">2.</w:t>
       </w:r>
       <w:r>
         <w:t xml:space="preserve"> </w:t>
@@ -1378,7 +1244,7 @@
         <w:t xml:space="preserve">	</w:t>
       </w:r>
       <w:r>
-        <w:t xml:space="preserve">Kondoh, M. Foraging Adaptation and the Relationship Between Food-Web Complexity and Stability.</w:t>
+        <w:t xml:space="preserve">Mougi, A. &amp; Kondoh, M. Diversity of Interaction Types and Ecological Community Stability.</w:t>
       </w:r>
       <w:r>
         <w:t xml:space="preserve"> </w:t>
@@ -1398,20 +1264,20 @@
           <w:bCs/>
           <w:b/>
         </w:rPr>
-        <w:t xml:space="preserve">299</w:t>
-      </w:r>
-      <w:r>
-        <w:t xml:space="preserve">, 1388–1391 (2003).</w:t>
+        <w:t xml:space="preserve">337</w:t>
+      </w:r>
+      <w:r>
+        <w:t xml:space="preserve">, 349–351 (2012).</w:t>
       </w:r>
     </w:p>
     <w:bookmarkEnd w:id="30"/>
-    <w:bookmarkStart w:id="31" w:name="ref-mougi2012"/>
+    <w:bookmarkStart w:id="31" w:name="ref-reynolds2013"/>
     <w:p>
       <w:pPr>
         <w:pStyle w:val="Bibliography"/>
       </w:pPr>
       <w:r>
-        <w:t xml:space="preserve">2.</w:t>
+        <w:t xml:space="preserve">3.</w:t>
       </w:r>
       <w:r>
         <w:t xml:space="preserve"> </w:t>
@@ -1420,7 +1286,7 @@
         <w:t xml:space="preserve">	</w:t>
       </w:r>
       <w:r>
-        <w:t xml:space="preserve">Mougi, A. &amp; Kondoh, M. Diversity of Interaction Types and Ecological Community Stability.</w:t>
+        <w:t xml:space="preserve">Reynolds, P. L. &amp; Bruno, J. F. Multiple predator species alter prey behavior, population growth, and a trophic cascade in a model estuarine food web.</w:t>
       </w:r>
       <w:r>
         <w:t xml:space="preserve"> </w:t>
@@ -1430,7 +1296,7 @@
           <w:iCs/>
           <w:i/>
         </w:rPr>
-        <w:t xml:space="preserve">Science</w:t>
+        <w:t xml:space="preserve">Ecological Monographs</w:t>
       </w:r>
       <w:r>
         <w:t xml:space="preserve"> </w:t>
@@ -1440,20 +1306,20 @@
           <w:bCs/>
           <w:b/>
         </w:rPr>
-        <w:t xml:space="preserve">337</w:t>
-      </w:r>
-      <w:r>
-        <w:t xml:space="preserve">, 349–351 (2012).</w:t>
+        <w:t xml:space="preserve">83</w:t>
+      </w:r>
+      <w:r>
+        <w:t xml:space="preserve">, 119–132 (2013).</w:t>
       </w:r>
     </w:p>
     <w:bookmarkEnd w:id="31"/>
-    <w:bookmarkStart w:id="32" w:name="ref-reynolds2013"/>
+    <w:bookmarkStart w:id="32" w:name="ref-allesina2015"/>
     <w:p>
       <w:pPr>
         <w:pStyle w:val="Bibliography"/>
       </w:pPr>
       <w:r>
-        <w:t xml:space="preserve">3.</w:t>
+        <w:t xml:space="preserve">4.</w:t>
       </w:r>
       <w:r>
         <w:t xml:space="preserve"> </w:t>
@@ -1462,7 +1328,7 @@
         <w:t xml:space="preserve">	</w:t>
       </w:r>
       <w:r>
-        <w:t xml:space="preserve">Reynolds, P. L. &amp; Bruno, J. F. Multiple predator species alter prey behavior, population growth, and a trophic cascade in a model estuarine food web.</w:t>
+        <w:t xml:space="preserve">Allesina, S.</w:t>
       </w:r>
       <w:r>
         <w:t xml:space="preserve"> </w:t>
@@ -1472,7 +1338,20 @@
           <w:iCs/>
           <w:i/>
         </w:rPr>
-        <w:t xml:space="preserve">Ecological Monographs</w:t>
+        <w:t xml:space="preserve">et al.</w:t>
+      </w:r>
+      <w:r>
+        <w:t xml:space="preserve"> Predicting the stability of large structured food webs.</w:t>
+      </w:r>
+      <w:r>
+        <w:t xml:space="preserve"> </w:t>
+      </w:r>
+      <w:r>
+        <w:rPr>
+          <w:iCs/>
+          <w:i/>
+        </w:rPr>
+        <w:t xml:space="preserve">Nature Communications</w:t>
       </w:r>
       <w:r>
         <w:t xml:space="preserve"> </w:t>
@@ -1482,20 +1361,20 @@
           <w:bCs/>
           <w:b/>
         </w:rPr>
-        <w:t xml:space="preserve">83</w:t>
-      </w:r>
-      <w:r>
-        <w:t xml:space="preserve">, 119–132 (2013).</w:t>
+        <w:t xml:space="preserve">6</w:t>
+      </w:r>
+      <w:r>
+        <w:t xml:space="preserve">, (2015).</w:t>
       </w:r>
     </w:p>
     <w:bookmarkEnd w:id="32"/>
-    <w:bookmarkStart w:id="33" w:name="ref-allesina2015"/>
+    <w:bookmarkStart w:id="33" w:name="ref-gratton2003"/>
     <w:p>
       <w:pPr>
         <w:pStyle w:val="Bibliography"/>
       </w:pPr>
       <w:r>
-        <w:t xml:space="preserve">4.</w:t>
+        <w:t xml:space="preserve">5.</w:t>
       </w:r>
       <w:r>
         <w:t xml:space="preserve"> </w:t>
@@ -1504,7 +1383,7 @@
         <w:t xml:space="preserve">	</w:t>
       </w:r>
       <w:r>
-        <w:t xml:space="preserve">Allesina, S.</w:t>
+        <w:t xml:space="preserve">Gratton, C. &amp; Denno, R. F. Seasonal shift from bottom-up to top-down impact in phytophagous insect populations.</w:t>
       </w:r>
       <w:r>
         <w:t xml:space="preserve"> </w:t>
@@ -1514,10 +1393,39 @@
           <w:iCs/>
           <w:i/>
         </w:rPr>
-        <w:t xml:space="preserve">et al.</w:t>
-      </w:r>
-      <w:r>
-        <w:t xml:space="preserve"> Predicting the stability of large structured food webs.</w:t>
+        <w:t xml:space="preserve">Oecologia</w:t>
+      </w:r>
+      <w:r>
+        <w:t xml:space="preserve"> </w:t>
+      </w:r>
+      <w:r>
+        <w:rPr>
+          <w:bCs/>
+          <w:b/>
+        </w:rPr>
+        <w:t xml:space="preserve">134</w:t>
+      </w:r>
+      <w:r>
+        <w:t xml:space="preserve">, 487–495 (2003).</w:t>
+      </w:r>
+    </w:p>
+    <w:bookmarkEnd w:id="33"/>
+    <w:bookmarkStart w:id="34" w:name="ref-ushio2018"/>
+    <w:p>
+      <w:pPr>
+        <w:pStyle w:val="Bibliography"/>
+      </w:pPr>
+      <w:r>
+        <w:t xml:space="preserve">6.</w:t>
+      </w:r>
+      <w:r>
+        <w:t xml:space="preserve"> </w:t>
+      </w:r>
+      <w:r>
+        <w:t xml:space="preserve">	</w:t>
+      </w:r>
+      <w:r>
+        <w:t xml:space="preserve">Ushio, M.</w:t>
       </w:r>
       <w:r>
         <w:t xml:space="preserve"> </w:t>
@@ -1527,7 +1435,20 @@
           <w:iCs/>
           <w:i/>
         </w:rPr>
-        <w:t xml:space="preserve">Nature Communications</w:t>
+        <w:t xml:space="preserve">et al.</w:t>
+      </w:r>
+      <w:r>
+        <w:t xml:space="preserve"> Fluctuating interaction network and time-varying stability of a natural fish community.</w:t>
+      </w:r>
+      <w:r>
+        <w:t xml:space="preserve"> </w:t>
+      </w:r>
+      <w:r>
+        <w:rPr>
+          <w:iCs/>
+          <w:i/>
+        </w:rPr>
+        <w:t xml:space="preserve">Nature</w:t>
       </w:r>
       <w:r>
         <w:t xml:space="preserve"> </w:t>
@@ -1537,117 +1458,20 @@
           <w:bCs/>
           <w:b/>
         </w:rPr>
-        <w:t xml:space="preserve">6</w:t>
-      </w:r>
-      <w:r>
-        <w:t xml:space="preserve">, (2015).</w:t>
-      </w:r>
-    </w:p>
-    <w:bookmarkEnd w:id="33"/>
-    <w:bookmarkStart w:id="34" w:name="ref-gratton2003"/>
-    <w:p>
-      <w:pPr>
-        <w:pStyle w:val="Bibliography"/>
-      </w:pPr>
-      <w:r>
-        <w:t xml:space="preserve">5.</w:t>
-      </w:r>
-      <w:r>
-        <w:t xml:space="preserve"> </w:t>
-      </w:r>
-      <w:r>
-        <w:t xml:space="preserve">	</w:t>
-      </w:r>
-      <w:r>
-        <w:t xml:space="preserve">Gratton, C. &amp; Denno, R. F. Seasonal shift from bottom-up to top-down impact in phytophagous insect populations.</w:t>
-      </w:r>
-      <w:r>
-        <w:t xml:space="preserve"> </w:t>
-      </w:r>
-      <w:r>
-        <w:rPr>
-          <w:iCs/>
-          <w:i/>
-        </w:rPr>
-        <w:t xml:space="preserve">Oecologia</w:t>
-      </w:r>
-      <w:r>
-        <w:t xml:space="preserve"> </w:t>
-      </w:r>
-      <w:r>
-        <w:rPr>
-          <w:bCs/>
-          <w:b/>
-        </w:rPr>
-        <w:t xml:space="preserve">134</w:t>
-      </w:r>
-      <w:r>
-        <w:t xml:space="preserve">, 487–495 (2003).</w:t>
+        <w:t xml:space="preserve">554</w:t>
+      </w:r>
+      <w:r>
+        <w:t xml:space="preserve">, 360–363 (2018).</w:t>
       </w:r>
     </w:p>
     <w:bookmarkEnd w:id="34"/>
-    <w:bookmarkStart w:id="35" w:name="ref-ushio2018"/>
+    <w:bookmarkEnd w:id="35"/>
     <w:p>
-      <w:pPr>
-        <w:pStyle w:val="Bibliography"/>
-      </w:pPr>
-      <w:r>
-        <w:t xml:space="preserve">6.</w:t>
-      </w:r>
-      <w:r>
-        <w:t xml:space="preserve"> </w:t>
-      </w:r>
-      <w:r>
-        <w:t xml:space="preserve">	</w:t>
-      </w:r>
-      <w:r>
-        <w:t xml:space="preserve">Ushio, M.</w:t>
-      </w:r>
-      <w:r>
-        <w:t xml:space="preserve"> </w:t>
-      </w:r>
-      <w:r>
-        <w:rPr>
-          <w:iCs/>
-          <w:i/>
-        </w:rPr>
-        <w:t xml:space="preserve">et al.</w:t>
-      </w:r>
-      <w:r>
-        <w:t xml:space="preserve"> Fluctuating interaction network and time-varying stability of a natural fish community.</w:t>
-      </w:r>
-      <w:r>
-        <w:t xml:space="preserve"> </w:t>
-      </w:r>
-      <w:r>
-        <w:rPr>
-          <w:iCs/>
-          <w:i/>
-        </w:rPr>
-        <w:t xml:space="preserve">Nature</w:t>
-      </w:r>
-      <w:r>
-        <w:t xml:space="preserve"> </w:t>
-      </w:r>
-      <w:r>
-        <w:rPr>
-          <w:bCs/>
-          <w:b/>
-        </w:rPr>
-        <w:t xml:space="preserve">554</w:t>
-      </w:r>
-      <w:r>
-        <w:t xml:space="preserve">, 360–363 (2018).</w:t>
+      <w:r>
+        <w:br w:type="page"/>
       </w:r>
     </w:p>
-    <w:bookmarkEnd w:id="35"/>
-    <w:bookmarkEnd w:id="36"/>
-    <w:p>
-      <w:r>
-        <w:br w:type="page"/>
-      </w:r>
-    </w:p>
-    <w:bookmarkStart w:id="37" w:name="colophon"/>
+    <w:bookmarkStart w:id="36" w:name="colophon"/>
     <w:p>
       <w:pPr>
         <w:pStyle w:val="Heading3"/>
@@ -1670,7 +1494,7 @@
         <w:pStyle w:val="FirstParagraph"/>
       </w:pPr>
       <w:r>
-        <w:t xml:space="preserve">This report was generated on 2021-12-10 10:40:06 using the following computational environment and dependencies:</w:t>
+        <w:t xml:space="preserve">This report was generated on 2021-12-10 11:50:10 using the following computational environment and dependencies:</w:t>
       </w:r>
     </w:p>
     <w:p>
@@ -1681,16 +1505,16 @@
         <w:rPr>
           <w:rStyle w:val="VerbatimChar"/>
         </w:rPr>
-        <w:t xml:space="preserve">#&gt; ─ Session info  🇱🇨  👨🏾‍🌾  🚲   ─────────────────────────────────────────────────</w:t>
-      </w:r>
-      <w:r>
-        <w:br/>
-      </w:r>
-      <w:r>
-        <w:rPr>
-          <w:rStyle w:val="VerbatimChar"/>
-        </w:rPr>
-        <w:t xml:space="preserve">#&gt;  hash: flag: St. Lucia, man farmer: medium-dark skin tone, bicycle</w:t>
+        <w:t xml:space="preserve">#&gt; ─ Session info  ⚛️  👨‍🔬  🇸🇽   ──────────────────────────────────────────────────</w:t>
+      </w:r>
+      <w:r>
+        <w:br/>
+      </w:r>
+      <w:r>
+        <w:rPr>
+          <w:rStyle w:val="VerbatimChar"/>
+        </w:rPr>
+        <w:t xml:space="preserve">#&gt;  hash: atom symbol, man scientist, flag: Sint Maarten</w:t>
       </w:r>
       <w:r>
         <w:br/>
@@ -2626,7 +2450,7 @@
         <w:rPr>
           <w:rStyle w:val="VerbatimChar"/>
         </w:rPr>
-        <w:t xml:space="preserve">#&gt;  ushio2018   * 0.0.0.9000 2021-12-09 [1] local</w:t>
+        <w:t xml:space="preserve">#&gt;  ushio2018   * 0.0.0.9000 2021-12-10 [1] local</w:t>
       </w:r>
       <w:r>
         <w:br/>
@@ -2852,11 +2676,11 @@
         <w:rPr>
           <w:rStyle w:val="VerbatimChar"/>
         </w:rPr>
-        <w:t xml:space="preserve">#&gt; Head:     [ea750b4] 2021-12-10: adding citations</w:t>
+        <w:t xml:space="preserve">#&gt; Head:     [cfc6ab0] 2021-12-10: fix paper</w:t>
       </w:r>
     </w:p>
+    <w:bookmarkEnd w:id="36"/>
     <w:bookmarkEnd w:id="37"/>
-    <w:bookmarkEnd w:id="38"/>
     <w:sectPr>
       <w:pgSz w:h="15840" w:w="12240"/>
       <w:pgMar w:bottom="1440" w:footer="720" w:gutter="0" w:header="720" w:left="1440" w:right="1440" w:top="1440"/>

</xml_diff>